<commit_message>
documentos grupales parte 2 . 2
</commit_message>
<xml_diff>
--- a/Fase 2/Evidencias Grupales/2.3_APT122_FormativaAvance Fase2.docx
+++ b/Fase 2/Evidencias Grupales/2.3_APT122_FormativaAvance Fase2.docx
@@ -7,6 +7,7 @@
         <w:rPr>
           <w:rFonts w:ascii="Calibri" w:cs="Calibri" w:eastAsia="Calibri" w:hAnsi="Calibri"/>
           <w:b w:val="1"/>
+          <w:bCs w:val="1"/>
           <w:color w:val="000000"/>
           <w:sz w:val="72"/>
           <w:szCs w:val="72"/>
@@ -16,6 +17,7 @@
         <w:rPr>
           <w:rFonts w:ascii="Calibri" w:cs="Calibri" w:eastAsia="Calibri" w:hAnsi="Calibri"/>
           <w:b w:val="1"/>
+          <w:bCs w:val="1"/>
           <w:color w:val="000000"/>
           <w:sz w:val="72"/>
           <w:szCs w:val="72"/>
@@ -48,7 +50,9 @@
         <w:rPr>
           <w:rFonts w:ascii="Calibri" w:cs="Calibri" w:eastAsia="Calibri" w:hAnsi="Calibri"/>
           <w:b w:val="1"/>
+          <w:bCs w:val="1"/>
           <w:i w:val="0"/>
+          <w:iCs w:val="0"/>
           <w:smallCaps w:val="0"/>
           <w:strike w:val="0"/>
           <w:color w:val="000000"/>
@@ -63,7 +67,9 @@
         <w:rPr>
           <w:rFonts w:ascii="Calibri" w:cs="Calibri" w:eastAsia="Calibri" w:hAnsi="Calibri"/>
           <w:b w:val="1"/>
+          <w:bCs w:val="1"/>
           <w:i w:val="0"/>
+          <w:iCs w:val="0"/>
           <w:smallCaps w:val="0"/>
           <w:strike w:val="0"/>
           <w:color w:val="000000"/>
@@ -143,7 +149,9 @@
               <w:rPr>
                 <w:rFonts w:ascii="Calibri" w:cs="Calibri" w:eastAsia="Calibri" w:hAnsi="Calibri"/>
                 <w:b w:val="1"/>
-                <w:i w:val="0"/>
+                <w:bCs w:val="1"/>
+                <w:i w:val="0"/>
+                <w:iCs w:val="0"/>
                 <w:smallCaps w:val="0"/>
                 <w:strike w:val="0"/>
                 <w:color w:val="ffffff"/>
@@ -158,7 +166,9 @@
               <w:rPr>
                 <w:rFonts w:ascii="Calibri" w:cs="Calibri" w:eastAsia="Calibri" w:hAnsi="Calibri"/>
                 <w:b w:val="1"/>
-                <w:i w:val="0"/>
+                <w:bCs w:val="1"/>
+                <w:i w:val="0"/>
+                <w:iCs w:val="0"/>
                 <w:smallCaps w:val="0"/>
                 <w:strike w:val="0"/>
                 <w:color w:val="ffffff"/>
@@ -202,7 +212,9 @@
               <w:rPr>
                 <w:rFonts w:ascii="Calibri" w:cs="Calibri" w:eastAsia="Calibri" w:hAnsi="Calibri"/>
                 <w:b w:val="1"/>
-                <w:i w:val="0"/>
+                <w:bCs w:val="1"/>
+                <w:i w:val="0"/>
+                <w:iCs w:val="0"/>
                 <w:smallCaps w:val="0"/>
                 <w:strike w:val="0"/>
                 <w:color w:val="ffffff"/>
@@ -217,7 +229,9 @@
               <w:rPr>
                 <w:rFonts w:ascii="Calibri" w:cs="Calibri" w:eastAsia="Calibri" w:hAnsi="Calibri"/>
                 <w:b w:val="1"/>
-                <w:i w:val="0"/>
+                <w:bCs w:val="1"/>
+                <w:i w:val="0"/>
+                <w:iCs w:val="0"/>
                 <w:smallCaps w:val="0"/>
                 <w:strike w:val="0"/>
                 <w:color w:val="ffffff"/>
@@ -261,7 +275,9 @@
               <w:rPr>
                 <w:rFonts w:ascii="Calibri" w:cs="Calibri" w:eastAsia="Calibri" w:hAnsi="Calibri"/>
                 <w:b w:val="1"/>
-                <w:i w:val="0"/>
+                <w:bCs w:val="1"/>
+                <w:i w:val="0"/>
+                <w:iCs w:val="0"/>
                 <w:smallCaps w:val="0"/>
                 <w:strike w:val="0"/>
                 <w:color w:val="ffffff"/>
@@ -276,7 +292,9 @@
               <w:rPr>
                 <w:rFonts w:ascii="Calibri" w:cs="Calibri" w:eastAsia="Calibri" w:hAnsi="Calibri"/>
                 <w:b w:val="1"/>
-                <w:i w:val="0"/>
+                <w:bCs w:val="1"/>
+                <w:i w:val="0"/>
+                <w:iCs w:val="0"/>
                 <w:smallCaps w:val="0"/>
                 <w:strike w:val="0"/>
                 <w:color w:val="ffffff"/>
@@ -320,7 +338,9 @@
               <w:rPr>
                 <w:rFonts w:ascii="Calibri" w:cs="Calibri" w:eastAsia="Calibri" w:hAnsi="Calibri"/>
                 <w:b w:val="1"/>
-                <w:i w:val="0"/>
+                <w:bCs w:val="1"/>
+                <w:i w:val="0"/>
+                <w:iCs w:val="0"/>
                 <w:smallCaps w:val="0"/>
                 <w:strike w:val="0"/>
                 <w:color w:val="ffffff"/>
@@ -335,7 +355,9 @@
               <w:rPr>
                 <w:rFonts w:ascii="Calibri" w:cs="Calibri" w:eastAsia="Calibri" w:hAnsi="Calibri"/>
                 <w:b w:val="1"/>
-                <w:i w:val="0"/>
+                <w:bCs w:val="1"/>
+                <w:i w:val="0"/>
+                <w:iCs w:val="0"/>
                 <w:smallCaps w:val="0"/>
                 <w:strike w:val="0"/>
                 <w:color w:val="ffffff"/>
@@ -386,7 +408,9 @@
               <w:rPr>
                 <w:rFonts w:ascii="Calibri" w:cs="Calibri" w:eastAsia="Calibri" w:hAnsi="Calibri"/>
                 <w:b w:val="1"/>
-                <w:i w:val="0"/>
+                <w:bCs w:val="1"/>
+                <w:i w:val="0"/>
+                <w:iCs w:val="0"/>
                 <w:smallCaps w:val="0"/>
                 <w:strike w:val="0"/>
                 <w:color w:val="262626"/>
@@ -401,7 +425,9 @@
               <w:rPr>
                 <w:rFonts w:ascii="Calibri" w:cs="Calibri" w:eastAsia="Calibri" w:hAnsi="Calibri"/>
                 <w:b w:val="1"/>
-                <w:i w:val="0"/>
+                <w:bCs w:val="1"/>
+                <w:i w:val="0"/>
+                <w:iCs w:val="0"/>
                 <w:smallCaps w:val="0"/>
                 <w:strike w:val="0"/>
                 <w:color w:val="262626"/>
@@ -445,7 +471,9 @@
               <w:rPr>
                 <w:rFonts w:ascii="Calibri" w:cs="Calibri" w:eastAsia="Calibri" w:hAnsi="Calibri"/>
                 <w:b w:val="1"/>
-                <w:i w:val="0"/>
+                <w:bCs w:val="1"/>
+                <w:i w:val="0"/>
+                <w:iCs w:val="0"/>
                 <w:smallCaps w:val="0"/>
                 <w:strike w:val="0"/>
                 <w:color w:val="000000"/>
@@ -460,7 +488,9 @@
               <w:rPr>
                 <w:rFonts w:ascii="Calibri" w:cs="Calibri" w:eastAsia="Calibri" w:hAnsi="Calibri"/>
                 <w:b w:val="1"/>
-                <w:i w:val="0"/>
+                <w:bCs w:val="1"/>
+                <w:i w:val="0"/>
+                <w:iCs w:val="0"/>
                 <w:smallCaps w:val="0"/>
                 <w:strike w:val="0"/>
                 <w:color w:val="000000"/>
@@ -503,7 +533,9 @@
               <w:rPr>
                 <w:rFonts w:ascii="Calibri" w:cs="Calibri" w:eastAsia="Calibri" w:hAnsi="Calibri"/>
                 <w:b w:val="0"/>
-                <w:i w:val="0"/>
+                <w:bCs w:val="0"/>
+                <w:i w:val="0"/>
+                <w:iCs w:val="0"/>
                 <w:smallCaps w:val="0"/>
                 <w:strike w:val="0"/>
                 <w:color w:val="5b9bd5"/>
@@ -518,7 +550,9 @@
               <w:rPr>
                 <w:rFonts w:ascii="Calibri" w:cs="Calibri" w:eastAsia="Calibri" w:hAnsi="Calibri"/>
                 <w:b w:val="0"/>
-                <w:i w:val="0"/>
+                <w:bCs w:val="0"/>
+                <w:i w:val="0"/>
+                <w:iCs w:val="0"/>
                 <w:smallCaps w:val="0"/>
                 <w:strike w:val="0"/>
                 <w:color w:val="000000"/>
@@ -566,7 +600,9 @@
               <w:rPr>
                 <w:rFonts w:ascii="Calibri" w:cs="Calibri" w:eastAsia="Calibri" w:hAnsi="Calibri"/>
                 <w:b w:val="1"/>
-                <w:i w:val="0"/>
+                <w:bCs w:val="1"/>
+                <w:i w:val="0"/>
+                <w:iCs w:val="0"/>
                 <w:smallCaps w:val="0"/>
                 <w:strike w:val="0"/>
                 <w:color w:val="404040"/>
@@ -581,7 +617,9 @@
               <w:rPr>
                 <w:rFonts w:ascii="Calibri" w:cs="Calibri" w:eastAsia="Calibri" w:hAnsi="Calibri"/>
                 <w:b w:val="1"/>
-                <w:i w:val="0"/>
+                <w:bCs w:val="1"/>
+                <w:i w:val="0"/>
+                <w:iCs w:val="0"/>
                 <w:smallCaps w:val="0"/>
                 <w:strike w:val="0"/>
                 <w:color w:val="404040"/>
@@ -622,7 +660,9 @@
         <w:rPr>
           <w:rFonts w:ascii="Calibri" w:cs="Calibri" w:eastAsia="Calibri" w:hAnsi="Calibri"/>
           <w:b w:val="1"/>
+          <w:bCs w:val="1"/>
           <w:i w:val="0"/>
+          <w:iCs w:val="0"/>
           <w:smallCaps w:val="0"/>
           <w:strike w:val="0"/>
           <w:color w:val="000000"/>
@@ -663,7 +703,9 @@
         <w:rPr>
           <w:rFonts w:ascii="Calibri" w:cs="Calibri" w:eastAsia="Calibri" w:hAnsi="Calibri"/>
           <w:b w:val="1"/>
+          <w:bCs w:val="1"/>
           <w:i w:val="0"/>
+          <w:iCs w:val="0"/>
           <w:smallCaps w:val="0"/>
           <w:strike w:val="0"/>
           <w:color w:val="000000"/>
@@ -678,7 +720,9 @@
         <w:rPr>
           <w:rFonts w:ascii="Calibri" w:cs="Calibri" w:eastAsia="Calibri" w:hAnsi="Calibri"/>
           <w:b w:val="1"/>
+          <w:bCs w:val="1"/>
           <w:i w:val="0"/>
+          <w:iCs w:val="0"/>
           <w:smallCaps w:val="0"/>
           <w:strike w:val="0"/>
           <w:color w:val="000000"/>
@@ -768,7 +812,9 @@
               <w:rPr>
                 <w:rFonts w:ascii="Calibri" w:cs="Calibri" w:eastAsia="Calibri" w:hAnsi="Calibri"/>
                 <w:b w:val="1"/>
-                <w:i w:val="0"/>
+                <w:bCs w:val="1"/>
+                <w:i w:val="0"/>
+                <w:iCs w:val="0"/>
                 <w:smallCaps w:val="0"/>
                 <w:strike w:val="0"/>
                 <w:color w:val="000000"/>
@@ -783,7 +829,9 @@
               <w:rPr>
                 <w:rFonts w:ascii="Calibri" w:cs="Calibri" w:eastAsia="Calibri" w:hAnsi="Calibri"/>
                 <w:b w:val="1"/>
-                <w:i w:val="0"/>
+                <w:bCs w:val="1"/>
+                <w:i w:val="0"/>
+                <w:iCs w:val="0"/>
                 <w:smallCaps w:val="0"/>
                 <w:strike w:val="0"/>
                 <w:color w:val="262626"/>
@@ -838,7 +886,9 @@
               <w:rPr>
                 <w:rFonts w:ascii="Calibri" w:cs="Calibri" w:eastAsia="Calibri" w:hAnsi="Calibri"/>
                 <w:b w:val="1"/>
-                <w:i w:val="0"/>
+                <w:bCs w:val="1"/>
+                <w:i w:val="0"/>
+                <w:iCs w:val="0"/>
                 <w:smallCaps w:val="0"/>
                 <w:strike w:val="0"/>
                 <w:color w:val="ffffff"/>
@@ -853,7 +903,9 @@
               <w:rPr>
                 <w:rFonts w:ascii="Calibri" w:cs="Calibri" w:eastAsia="Calibri" w:hAnsi="Calibri"/>
                 <w:b w:val="1"/>
-                <w:i w:val="0"/>
+                <w:bCs w:val="1"/>
+                <w:i w:val="0"/>
+                <w:iCs w:val="0"/>
                 <w:smallCaps w:val="0"/>
                 <w:strike w:val="0"/>
                 <w:color w:val="ffffff"/>
@@ -902,7 +954,9 @@
               <w:rPr>
                 <w:rFonts w:ascii="Calibri" w:cs="Calibri" w:eastAsia="Calibri" w:hAnsi="Calibri"/>
                 <w:b w:val="1"/>
-                <w:i w:val="0"/>
+                <w:bCs w:val="1"/>
+                <w:i w:val="0"/>
+                <w:iCs w:val="0"/>
                 <w:smallCaps w:val="0"/>
                 <w:strike w:val="0"/>
                 <w:color w:val="ffffff"/>
@@ -954,7 +1008,9 @@
               <w:rPr>
                 <w:rFonts w:ascii="Calibri" w:cs="Calibri" w:eastAsia="Calibri" w:hAnsi="Calibri"/>
                 <w:b w:val="1"/>
-                <w:i w:val="0"/>
+                <w:bCs w:val="1"/>
+                <w:i w:val="0"/>
+                <w:iCs w:val="0"/>
                 <w:smallCaps w:val="0"/>
                 <w:strike w:val="0"/>
                 <w:color w:val="000000"/>
@@ -1007,7 +1063,9 @@
               <w:rPr>
                 <w:rFonts w:ascii="Calibri" w:cs="Calibri" w:eastAsia="Calibri" w:hAnsi="Calibri"/>
                 <w:b w:val="1"/>
-                <w:i w:val="0"/>
+                <w:bCs w:val="1"/>
+                <w:i w:val="0"/>
+                <w:iCs w:val="0"/>
                 <w:smallCaps w:val="0"/>
                 <w:strike w:val="0"/>
                 <w:color w:val="ffffff"/>
@@ -1022,7 +1080,9 @@
               <w:rPr>
                 <w:rFonts w:ascii="Calibri" w:cs="Calibri" w:eastAsia="Calibri" w:hAnsi="Calibri"/>
                 <w:b w:val="1"/>
-                <w:i w:val="0"/>
+                <w:bCs w:val="1"/>
+                <w:i w:val="0"/>
+                <w:iCs w:val="0"/>
                 <w:smallCaps w:val="0"/>
                 <w:strike w:val="0"/>
                 <w:color w:val="ffffff"/>
@@ -1071,7 +1131,9 @@
               <w:rPr>
                 <w:rFonts w:ascii="Calibri" w:cs="Calibri" w:eastAsia="Calibri" w:hAnsi="Calibri"/>
                 <w:b w:val="1"/>
-                <w:i w:val="0"/>
+                <w:bCs w:val="1"/>
+                <w:i w:val="0"/>
+                <w:iCs w:val="0"/>
                 <w:smallCaps w:val="0"/>
                 <w:strike w:val="0"/>
                 <w:color w:val="ffffff"/>
@@ -1123,7 +1185,9 @@
               <w:rPr>
                 <w:rFonts w:ascii="Calibri" w:cs="Calibri" w:eastAsia="Calibri" w:hAnsi="Calibri"/>
                 <w:b w:val="1"/>
-                <w:i w:val="0"/>
+                <w:bCs w:val="1"/>
+                <w:i w:val="0"/>
+                <w:iCs w:val="0"/>
                 <w:smallCaps w:val="0"/>
                 <w:strike w:val="0"/>
                 <w:color w:val="000000"/>
@@ -1176,7 +1240,9 @@
               <w:rPr>
                 <w:rFonts w:ascii="Calibri" w:cs="Calibri" w:eastAsia="Calibri" w:hAnsi="Calibri"/>
                 <w:b w:val="1"/>
-                <w:i w:val="0"/>
+                <w:bCs w:val="1"/>
+                <w:i w:val="0"/>
+                <w:iCs w:val="0"/>
                 <w:smallCaps w:val="0"/>
                 <w:strike w:val="0"/>
                 <w:color w:val="ffffff"/>
@@ -1191,7 +1257,9 @@
               <w:rPr>
                 <w:rFonts w:ascii="Calibri" w:cs="Calibri" w:eastAsia="Calibri" w:hAnsi="Calibri"/>
                 <w:b w:val="1"/>
-                <w:i w:val="0"/>
+                <w:bCs w:val="1"/>
+                <w:i w:val="0"/>
+                <w:iCs w:val="0"/>
                 <w:smallCaps w:val="0"/>
                 <w:strike w:val="0"/>
                 <w:color w:val="ffffff"/>
@@ -1232,7 +1300,9 @@
         <w:rPr>
           <w:rFonts w:ascii="Calibri" w:cs="Calibri" w:eastAsia="Calibri" w:hAnsi="Calibri"/>
           <w:b w:val="1"/>
+          <w:bCs w:val="1"/>
           <w:i w:val="0"/>
+          <w:iCs w:val="0"/>
           <w:smallCaps w:val="0"/>
           <w:strike w:val="0"/>
           <w:color w:val="000000"/>
@@ -1273,7 +1343,9 @@
         <w:rPr>
           <w:rFonts w:ascii="Calibri" w:cs="Calibri" w:eastAsia="Calibri" w:hAnsi="Calibri"/>
           <w:b w:val="1"/>
+          <w:bCs w:val="1"/>
           <w:i w:val="0"/>
+          <w:iCs w:val="0"/>
           <w:smallCaps w:val="0"/>
           <w:strike w:val="0"/>
           <w:color w:val="000000"/>
@@ -1288,7 +1360,9 @@
         <w:rPr>
           <w:rFonts w:ascii="Calibri" w:cs="Calibri" w:eastAsia="Calibri" w:hAnsi="Calibri"/>
           <w:b w:val="1"/>
+          <w:bCs w:val="1"/>
           <w:i w:val="0"/>
+          <w:iCs w:val="0"/>
           <w:smallCaps w:val="0"/>
           <w:strike w:val="0"/>
           <w:color w:val="000000"/>
@@ -1369,7 +1443,9 @@
               <w:rPr>
                 <w:rFonts w:ascii="Calibri" w:cs="Calibri" w:eastAsia="Calibri" w:hAnsi="Calibri"/>
                 <w:b w:val="1"/>
-                <w:i w:val="0"/>
+                <w:bCs w:val="1"/>
+                <w:i w:val="0"/>
+                <w:iCs w:val="0"/>
                 <w:smallCaps w:val="0"/>
                 <w:strike w:val="0"/>
                 <w:color w:val="ffffff"/>
@@ -1384,7 +1460,9 @@
               <w:rPr>
                 <w:rFonts w:ascii="Calibri" w:cs="Calibri" w:eastAsia="Calibri" w:hAnsi="Calibri"/>
                 <w:b w:val="1"/>
-                <w:i w:val="0"/>
+                <w:bCs w:val="1"/>
+                <w:i w:val="0"/>
+                <w:iCs w:val="0"/>
                 <w:smallCaps w:val="0"/>
                 <w:strike w:val="0"/>
                 <w:color w:val="ffffff"/>
@@ -1428,7 +1506,9 @@
               <w:rPr>
                 <w:rFonts w:ascii="Calibri" w:cs="Calibri" w:eastAsia="Calibri" w:hAnsi="Calibri"/>
                 <w:b w:val="1"/>
-                <w:i w:val="0"/>
+                <w:bCs w:val="1"/>
+                <w:i w:val="0"/>
+                <w:iCs w:val="0"/>
                 <w:smallCaps w:val="0"/>
                 <w:strike w:val="0"/>
                 <w:color w:val="ffffff"/>
@@ -1443,7 +1523,9 @@
               <w:rPr>
                 <w:rFonts w:ascii="Calibri" w:cs="Calibri" w:eastAsia="Calibri" w:hAnsi="Calibri"/>
                 <w:b w:val="1"/>
-                <w:i w:val="0"/>
+                <w:bCs w:val="1"/>
+                <w:i w:val="0"/>
+                <w:iCs w:val="0"/>
                 <w:smallCaps w:val="0"/>
                 <w:strike w:val="0"/>
                 <w:color w:val="ffffff"/>
@@ -1487,7 +1569,9 @@
               <w:rPr>
                 <w:rFonts w:ascii="Calibri" w:cs="Calibri" w:eastAsia="Calibri" w:hAnsi="Calibri"/>
                 <w:b w:val="1"/>
-                <w:i w:val="0"/>
+                <w:bCs w:val="1"/>
+                <w:i w:val="0"/>
+                <w:iCs w:val="0"/>
                 <w:smallCaps w:val="0"/>
                 <w:strike w:val="0"/>
                 <w:color w:val="ffffff"/>
@@ -1502,7 +1586,9 @@
               <w:rPr>
                 <w:rFonts w:ascii="Calibri" w:cs="Calibri" w:eastAsia="Calibri" w:hAnsi="Calibri"/>
                 <w:b w:val="1"/>
-                <w:i w:val="0"/>
+                <w:bCs w:val="1"/>
+                <w:i w:val="0"/>
+                <w:iCs w:val="0"/>
                 <w:smallCaps w:val="0"/>
                 <w:strike w:val="0"/>
                 <w:color w:val="ffffff"/>
@@ -1546,7 +1632,9 @@
               <w:rPr>
                 <w:rFonts w:ascii="Calibri" w:cs="Calibri" w:eastAsia="Calibri" w:hAnsi="Calibri"/>
                 <w:b w:val="1"/>
-                <w:i w:val="0"/>
+                <w:bCs w:val="1"/>
+                <w:i w:val="0"/>
+                <w:iCs w:val="0"/>
                 <w:smallCaps w:val="0"/>
                 <w:strike w:val="0"/>
                 <w:color w:val="ffffff"/>
@@ -1561,7 +1649,9 @@
               <w:rPr>
                 <w:rFonts w:ascii="Calibri" w:cs="Calibri" w:eastAsia="Calibri" w:hAnsi="Calibri"/>
                 <w:b w:val="1"/>
-                <w:i w:val="0"/>
+                <w:bCs w:val="1"/>
+                <w:i w:val="0"/>
+                <w:iCs w:val="0"/>
                 <w:smallCaps w:val="0"/>
                 <w:strike w:val="0"/>
                 <w:color w:val="ffffff"/>
@@ -1604,7 +1694,9 @@
               <w:rPr>
                 <w:rFonts w:ascii="Calibri" w:cs="Calibri" w:eastAsia="Calibri" w:hAnsi="Calibri"/>
                 <w:b w:val="1"/>
-                <w:i w:val="0"/>
+                <w:bCs w:val="1"/>
+                <w:i w:val="0"/>
+                <w:iCs w:val="0"/>
                 <w:smallCaps w:val="0"/>
                 <w:strike w:val="0"/>
                 <w:color w:val="ffffff"/>
@@ -1619,7 +1711,9 @@
               <w:rPr>
                 <w:rFonts w:ascii="Calibri" w:cs="Calibri" w:eastAsia="Calibri" w:hAnsi="Calibri"/>
                 <w:b w:val="1"/>
-                <w:i w:val="0"/>
+                <w:bCs w:val="1"/>
+                <w:i w:val="0"/>
+                <w:iCs w:val="0"/>
                 <w:smallCaps w:val="0"/>
                 <w:strike w:val="0"/>
                 <w:color w:val="ffffff"/>
@@ -1670,7 +1764,9 @@
               <w:rPr>
                 <w:rFonts w:ascii="Calibri" w:cs="Calibri" w:eastAsia="Calibri" w:hAnsi="Calibri"/>
                 <w:b w:val="1"/>
-                <w:i w:val="0"/>
+                <w:bCs w:val="1"/>
+                <w:i w:val="0"/>
+                <w:iCs w:val="0"/>
                 <w:smallCaps w:val="0"/>
                 <w:strike w:val="0"/>
                 <w:color w:val="3b3838"/>
@@ -1685,7 +1781,9 @@
               <w:rPr>
                 <w:rFonts w:ascii="Calibri" w:cs="Calibri" w:eastAsia="Calibri" w:hAnsi="Calibri"/>
                 <w:b w:val="1"/>
-                <w:i w:val="0"/>
+                <w:bCs w:val="1"/>
+                <w:i w:val="0"/>
+                <w:iCs w:val="0"/>
                 <w:smallCaps w:val="0"/>
                 <w:strike w:val="0"/>
                 <w:color w:val="3b3838"/>
@@ -1723,7 +1821,9 @@
               <w:rPr>
                 <w:rFonts w:ascii="Calibri" w:cs="Calibri" w:eastAsia="Calibri" w:hAnsi="Calibri"/>
                 <w:b w:val="0"/>
-                <w:i w:val="0"/>
+                <w:bCs w:val="0"/>
+                <w:i w:val="0"/>
+                <w:iCs w:val="0"/>
                 <w:smallCaps w:val="0"/>
                 <w:strike w:val="0"/>
                 <w:color w:val="3b3838"/>
@@ -1738,7 +1838,9 @@
               <w:rPr>
                 <w:rFonts w:ascii="Calibri" w:cs="Calibri" w:eastAsia="Calibri" w:hAnsi="Calibri"/>
                 <w:b w:val="0"/>
-                <w:i w:val="0"/>
+                <w:bCs w:val="0"/>
+                <w:i w:val="0"/>
+                <w:iCs w:val="0"/>
                 <w:smallCaps w:val="0"/>
                 <w:strike w:val="0"/>
                 <w:color w:val="3b3838"/>
@@ -1776,7 +1878,9 @@
               <w:rPr>
                 <w:rFonts w:ascii="Calibri" w:cs="Calibri" w:eastAsia="Calibri" w:hAnsi="Calibri"/>
                 <w:b w:val="0"/>
-                <w:i w:val="0"/>
+                <w:bCs w:val="0"/>
+                <w:i w:val="0"/>
+                <w:iCs w:val="0"/>
                 <w:smallCaps w:val="0"/>
                 <w:strike w:val="0"/>
                 <w:color w:val="3b3838"/>
@@ -1823,7 +1927,9 @@
               <w:rPr>
                 <w:rFonts w:ascii="Calibri" w:cs="Calibri" w:eastAsia="Calibri" w:hAnsi="Calibri"/>
                 <w:b w:val="0"/>
-                <w:i w:val="0"/>
+                <w:bCs w:val="0"/>
+                <w:i w:val="0"/>
+                <w:iCs w:val="0"/>
                 <w:smallCaps w:val="0"/>
                 <w:strike w:val="0"/>
                 <w:color w:val="3b3838"/>
@@ -1838,7 +1944,9 @@
               <w:rPr>
                 <w:rFonts w:ascii="Calibri" w:cs="Calibri" w:eastAsia="Calibri" w:hAnsi="Calibri"/>
                 <w:b w:val="0"/>
-                <w:i w:val="0"/>
+                <w:bCs w:val="0"/>
+                <w:i w:val="0"/>
+                <w:iCs w:val="0"/>
                 <w:smallCaps w:val="0"/>
                 <w:strike w:val="0"/>
                 <w:color w:val="3b3838"/>
@@ -1876,7 +1984,9 @@
               <w:rPr>
                 <w:rFonts w:ascii="Calibri" w:cs="Calibri" w:eastAsia="Calibri" w:hAnsi="Calibri"/>
                 <w:b w:val="0"/>
-                <w:i w:val="0"/>
+                <w:bCs w:val="0"/>
+                <w:i w:val="0"/>
+                <w:iCs w:val="0"/>
                 <w:smallCaps w:val="0"/>
                 <w:strike w:val="0"/>
                 <w:color w:val="3b3838"/>
@@ -1891,7 +2001,9 @@
               <w:rPr>
                 <w:rFonts w:ascii="Calibri" w:cs="Calibri" w:eastAsia="Calibri" w:hAnsi="Calibri"/>
                 <w:b w:val="0"/>
-                <w:i w:val="0"/>
+                <w:bCs w:val="0"/>
+                <w:i w:val="0"/>
+                <w:iCs w:val="0"/>
                 <w:smallCaps w:val="0"/>
                 <w:strike w:val="0"/>
                 <w:color w:val="3b3838"/>
@@ -1932,7 +2044,9 @@
               <w:rPr>
                 <w:rFonts w:ascii="Calibri" w:cs="Calibri" w:eastAsia="Calibri" w:hAnsi="Calibri"/>
                 <w:b w:val="0"/>
-                <w:i w:val="0"/>
+                <w:bCs w:val="0"/>
+                <w:i w:val="0"/>
+                <w:iCs w:val="0"/>
                 <w:smallCaps w:val="0"/>
                 <w:strike w:val="0"/>
                 <w:color w:val="3b3838"/>
@@ -1947,7 +2061,9 @@
               <w:rPr>
                 <w:rFonts w:ascii="Calibri" w:cs="Calibri" w:eastAsia="Calibri" w:hAnsi="Calibri"/>
                 <w:b w:val="0"/>
-                <w:i w:val="0"/>
+                <w:bCs w:val="0"/>
+                <w:i w:val="0"/>
+                <w:iCs w:val="0"/>
                 <w:smallCaps w:val="0"/>
                 <w:strike w:val="0"/>
                 <w:color w:val="3b3838"/>
@@ -1991,7 +2107,9 @@
               <w:rPr>
                 <w:rFonts w:ascii="Calibri" w:cs="Calibri" w:eastAsia="Calibri" w:hAnsi="Calibri"/>
                 <w:b w:val="0"/>
-                <w:i w:val="0"/>
+                <w:bCs w:val="0"/>
+                <w:i w:val="0"/>
+                <w:iCs w:val="0"/>
                 <w:smallCaps w:val="0"/>
                 <w:strike w:val="0"/>
                 <w:color w:val="3b3838"/>
@@ -2006,7 +2124,9 @@
               <w:rPr>
                 <w:rFonts w:ascii="Calibri" w:cs="Calibri" w:eastAsia="Calibri" w:hAnsi="Calibri"/>
                 <w:b w:val="0"/>
-                <w:i w:val="0"/>
+                <w:bCs w:val="0"/>
+                <w:i w:val="0"/>
+                <w:iCs w:val="0"/>
                 <w:smallCaps w:val="0"/>
                 <w:strike w:val="0"/>
                 <w:color w:val="3b3838"/>
@@ -2049,7 +2169,9 @@
               <w:rPr>
                 <w:rFonts w:ascii="Calibri" w:cs="Calibri" w:eastAsia="Calibri" w:hAnsi="Calibri"/>
                 <w:b w:val="1"/>
-                <w:i w:val="0"/>
+                <w:bCs w:val="1"/>
+                <w:i w:val="0"/>
+                <w:iCs w:val="0"/>
                 <w:smallCaps w:val="0"/>
                 <w:strike w:val="0"/>
                 <w:color w:val="3b3838"/>
@@ -2064,7 +2186,9 @@
               <w:rPr>
                 <w:rFonts w:ascii="Calibri" w:cs="Calibri" w:eastAsia="Calibri" w:hAnsi="Calibri"/>
                 <w:b w:val="1"/>
-                <w:i w:val="0"/>
+                <w:bCs w:val="1"/>
+                <w:i w:val="0"/>
+                <w:iCs w:val="0"/>
                 <w:smallCaps w:val="0"/>
                 <w:strike w:val="0"/>
                 <w:color w:val="3b3838"/>
@@ -2111,7 +2235,9 @@
               <w:rPr>
                 <w:rFonts w:ascii="Calibri" w:cs="Calibri" w:eastAsia="Calibri" w:hAnsi="Calibri"/>
                 <w:b w:val="1"/>
-                <w:i w:val="0"/>
+                <w:bCs w:val="1"/>
+                <w:i w:val="0"/>
+                <w:iCs w:val="0"/>
                 <w:smallCaps w:val="0"/>
                 <w:strike w:val="0"/>
                 <w:color w:val="3b3838"/>
@@ -2154,7 +2280,9 @@
               <w:rPr>
                 <w:rFonts w:ascii="Calibri" w:cs="Calibri" w:eastAsia="Calibri" w:hAnsi="Calibri"/>
                 <w:b w:val="1"/>
-                <w:i w:val="0"/>
+                <w:bCs w:val="1"/>
+                <w:i w:val="0"/>
+                <w:iCs w:val="0"/>
                 <w:smallCaps w:val="0"/>
                 <w:strike w:val="0"/>
                 <w:color w:val="3b3838"/>
@@ -2198,7 +2326,9 @@
               <w:rPr>
                 <w:rFonts w:ascii="Calibri" w:cs="Calibri" w:eastAsia="Calibri" w:hAnsi="Calibri"/>
                 <w:b w:val="0"/>
-                <w:i w:val="0"/>
+                <w:bCs w:val="0"/>
+                <w:i w:val="0"/>
+                <w:iCs w:val="0"/>
                 <w:smallCaps w:val="0"/>
                 <w:strike w:val="0"/>
                 <w:color w:val="3b3838"/>
@@ -2213,7 +2343,9 @@
               <w:rPr>
                 <w:rFonts w:ascii="Calibri" w:cs="Calibri" w:eastAsia="Calibri" w:hAnsi="Calibri"/>
                 <w:b w:val="0"/>
-                <w:i w:val="0"/>
+                <w:bCs w:val="0"/>
+                <w:i w:val="0"/>
+                <w:iCs w:val="0"/>
                 <w:smallCaps w:val="0"/>
                 <w:strike w:val="0"/>
                 <w:color w:val="3b3838"/>
@@ -2253,7 +2385,9 @@
               <w:rPr>
                 <w:rFonts w:ascii="Calibri" w:cs="Calibri" w:eastAsia="Calibri" w:hAnsi="Calibri"/>
                 <w:b w:val="0"/>
-                <w:i w:val="0"/>
+                <w:bCs w:val="0"/>
+                <w:i w:val="0"/>
+                <w:iCs w:val="0"/>
                 <w:smallCaps w:val="0"/>
                 <w:strike w:val="0"/>
                 <w:color w:val="3b3838"/>
@@ -2299,7 +2433,9 @@
               <w:rPr>
                 <w:rFonts w:ascii="Calibri" w:cs="Calibri" w:eastAsia="Calibri" w:hAnsi="Calibri"/>
                 <w:b w:val="1"/>
-                <w:i w:val="0"/>
+                <w:bCs w:val="1"/>
+                <w:i w:val="0"/>
+                <w:iCs w:val="0"/>
                 <w:smallCaps w:val="0"/>
                 <w:strike w:val="0"/>
                 <w:color w:val="3b3838"/>
@@ -2314,7 +2450,9 @@
               <w:rPr>
                 <w:rFonts w:ascii="Calibri" w:cs="Calibri" w:eastAsia="Calibri" w:hAnsi="Calibri"/>
                 <w:b w:val="1"/>
-                <w:i w:val="0"/>
+                <w:bCs w:val="1"/>
+                <w:i w:val="0"/>
+                <w:iCs w:val="0"/>
                 <w:smallCaps w:val="0"/>
                 <w:strike w:val="0"/>
                 <w:color w:val="3b3838"/>
@@ -2361,7 +2499,9 @@
               <w:rPr>
                 <w:rFonts w:ascii="Calibri" w:cs="Calibri" w:eastAsia="Calibri" w:hAnsi="Calibri"/>
                 <w:b w:val="1"/>
-                <w:i w:val="0"/>
+                <w:bCs w:val="1"/>
+                <w:i w:val="0"/>
+                <w:iCs w:val="0"/>
                 <w:smallCaps w:val="0"/>
                 <w:strike w:val="0"/>
                 <w:color w:val="3b3838"/>
@@ -2404,7 +2544,9 @@
               <w:rPr>
                 <w:rFonts w:ascii="Calibri" w:cs="Calibri" w:eastAsia="Calibri" w:hAnsi="Calibri"/>
                 <w:b w:val="1"/>
-                <w:i w:val="0"/>
+                <w:bCs w:val="1"/>
+                <w:i w:val="0"/>
+                <w:iCs w:val="0"/>
                 <w:smallCaps w:val="0"/>
                 <w:strike w:val="0"/>
                 <w:color w:val="3b3838"/>
@@ -2448,7 +2590,9 @@
               <w:rPr>
                 <w:rFonts w:ascii="Calibri" w:cs="Calibri" w:eastAsia="Calibri" w:hAnsi="Calibri"/>
                 <w:b w:val="0"/>
-                <w:i w:val="0"/>
+                <w:bCs w:val="0"/>
+                <w:i w:val="0"/>
+                <w:iCs w:val="0"/>
                 <w:smallCaps w:val="0"/>
                 <w:strike w:val="0"/>
                 <w:color w:val="3b3838"/>
@@ -2463,7 +2607,9 @@
               <w:rPr>
                 <w:rFonts w:ascii="Calibri" w:cs="Calibri" w:eastAsia="Calibri" w:hAnsi="Calibri"/>
                 <w:b w:val="0"/>
-                <w:i w:val="0"/>
+                <w:bCs w:val="0"/>
+                <w:i w:val="0"/>
+                <w:iCs w:val="0"/>
                 <w:smallCaps w:val="0"/>
                 <w:strike w:val="0"/>
                 <w:color w:val="3b3838"/>
@@ -2503,7 +2649,9 @@
               <w:rPr>
                 <w:rFonts w:ascii="Calibri" w:cs="Calibri" w:eastAsia="Calibri" w:hAnsi="Calibri"/>
                 <w:b w:val="0"/>
-                <w:i w:val="0"/>
+                <w:bCs w:val="0"/>
+                <w:i w:val="0"/>
+                <w:iCs w:val="0"/>
                 <w:smallCaps w:val="0"/>
                 <w:strike w:val="0"/>
                 <w:color w:val="3b3838"/>
@@ -2549,7 +2697,9 @@
               <w:rPr>
                 <w:rFonts w:ascii="Calibri" w:cs="Calibri" w:eastAsia="Calibri" w:hAnsi="Calibri"/>
                 <w:b w:val="1"/>
-                <w:i w:val="0"/>
+                <w:bCs w:val="1"/>
+                <w:i w:val="0"/>
+                <w:iCs w:val="0"/>
                 <w:smallCaps w:val="0"/>
                 <w:strike w:val="0"/>
                 <w:color w:val="3b3838"/>
@@ -2564,7 +2714,9 @@
               <w:rPr>
                 <w:rFonts w:ascii="Calibri" w:cs="Calibri" w:eastAsia="Calibri" w:hAnsi="Calibri"/>
                 <w:b w:val="1"/>
-                <w:i w:val="0"/>
+                <w:bCs w:val="1"/>
+                <w:i w:val="0"/>
+                <w:iCs w:val="0"/>
                 <w:smallCaps w:val="0"/>
                 <w:strike w:val="0"/>
                 <w:color w:val="3b3838"/>
@@ -2611,7 +2763,9 @@
               <w:rPr>
                 <w:rFonts w:ascii="Calibri" w:cs="Calibri" w:eastAsia="Calibri" w:hAnsi="Calibri"/>
                 <w:b w:val="1"/>
-                <w:i w:val="0"/>
+                <w:bCs w:val="1"/>
+                <w:i w:val="0"/>
+                <w:iCs w:val="0"/>
                 <w:smallCaps w:val="0"/>
                 <w:strike w:val="0"/>
                 <w:color w:val="3b3838"/>
@@ -2640,6 +2794,7 @@
               <w:rPr>
                 <w:rFonts w:ascii="Calibri" w:cs="Calibri" w:eastAsia="Calibri" w:hAnsi="Calibri"/>
                 <w:b w:val="1"/>
+                <w:bCs w:val="1"/>
                 <w:color w:val="3b3838"/>
               </w:rPr>
             </w:pPr>
@@ -2647,6 +2802,7 @@
               <w:rPr>
                 <w:rFonts w:ascii="Calibri" w:cs="Calibri" w:eastAsia="Calibri" w:hAnsi="Calibri"/>
                 <w:b w:val="1"/>
+                <w:bCs w:val="1"/>
                 <w:color w:val="3b3838"/>
                 <w:rtl w:val="0"/>
               </w:rPr>
@@ -2677,7 +2833,9 @@
               <w:rPr>
                 <w:rFonts w:ascii="Calibri" w:cs="Calibri" w:eastAsia="Calibri" w:hAnsi="Calibri"/>
                 <w:b w:val="0"/>
-                <w:i w:val="0"/>
+                <w:bCs w:val="0"/>
+                <w:i w:val="0"/>
+                <w:iCs w:val="0"/>
                 <w:smallCaps w:val="0"/>
                 <w:strike w:val="0"/>
                 <w:color w:val="3b3838"/>
@@ -2692,7 +2850,9 @@
               <w:rPr>
                 <w:rFonts w:ascii="Calibri" w:cs="Calibri" w:eastAsia="Calibri" w:hAnsi="Calibri"/>
                 <w:b w:val="0"/>
-                <w:i w:val="0"/>
+                <w:bCs w:val="0"/>
+                <w:i w:val="0"/>
+                <w:iCs w:val="0"/>
                 <w:smallCaps w:val="0"/>
                 <w:strike w:val="0"/>
                 <w:color w:val="3b3838"/>
@@ -2756,7 +2916,9 @@
               <w:rPr>
                 <w:rFonts w:ascii="Times New Roman" w:cs="Times New Roman" w:eastAsia="Times New Roman" w:hAnsi="Times New Roman"/>
                 <w:b w:val="0"/>
-                <w:i w:val="0"/>
+                <w:bCs w:val="0"/>
+                <w:i w:val="0"/>
+                <w:iCs w:val="0"/>
                 <w:smallCaps w:val="0"/>
                 <w:strike w:val="0"/>
                 <w:color w:val="000000"/>
@@ -2771,7 +2933,9 @@
               <w:rPr>
                 <w:rFonts w:ascii="Calibri" w:cs="Calibri" w:eastAsia="Calibri" w:hAnsi="Calibri"/>
                 <w:b w:val="0"/>
-                <w:i w:val="0"/>
+                <w:bCs w:val="0"/>
+                <w:i w:val="0"/>
+                <w:iCs w:val="0"/>
                 <w:smallCaps w:val="0"/>
                 <w:strike w:val="0"/>
                 <w:color w:val="262626"/>
@@ -2819,7 +2983,9 @@
               <w:rPr>
                 <w:rFonts w:ascii="Calibri" w:cs="Calibri" w:eastAsia="Calibri" w:hAnsi="Calibri"/>
                 <w:b w:val="1"/>
-                <w:i w:val="0"/>
+                <w:bCs w:val="1"/>
+                <w:i w:val="0"/>
+                <w:iCs w:val="0"/>
                 <w:smallCaps w:val="0"/>
                 <w:strike w:val="0"/>
                 <w:color w:val="000000"/>
@@ -2834,7 +3000,9 @@
               <w:rPr>
                 <w:rFonts w:ascii="Calibri" w:cs="Calibri" w:eastAsia="Calibri" w:hAnsi="Calibri"/>
                 <w:b w:val="1"/>
-                <w:i w:val="0"/>
+                <w:bCs w:val="1"/>
+                <w:i w:val="0"/>
+                <w:iCs w:val="0"/>
                 <w:smallCaps w:val="0"/>
                 <w:strike w:val="0"/>
                 <w:color w:val="000000"/>
@@ -2881,7 +3049,9 @@
               <w:rPr>
                 <w:rFonts w:ascii="Calibri" w:cs="Calibri" w:eastAsia="Calibri" w:hAnsi="Calibri"/>
                 <w:b w:val="1"/>
-                <w:i w:val="0"/>
+                <w:bCs w:val="1"/>
+                <w:i w:val="0"/>
+                <w:iCs w:val="0"/>
                 <w:smallCaps w:val="0"/>
                 <w:strike w:val="0"/>
                 <w:color w:val="000000"/>
@@ -2924,7 +3094,9 @@
               <w:rPr>
                 <w:rFonts w:ascii="Calibri" w:cs="Calibri" w:eastAsia="Calibri" w:hAnsi="Calibri"/>
                 <w:b w:val="1"/>
-                <w:i w:val="0"/>
+                <w:bCs w:val="1"/>
+                <w:i w:val="0"/>
+                <w:iCs w:val="0"/>
                 <w:smallCaps w:val="0"/>
                 <w:strike w:val="0"/>
                 <w:color w:val="000000"/>
@@ -2952,6 +3124,7 @@
               <w:rPr>
                 <w:rFonts w:ascii="Calibri" w:cs="Calibri" w:eastAsia="Calibri" w:hAnsi="Calibri"/>
                 <w:b w:val="0"/>
+                <w:bCs w:val="0"/>
                 <w:color w:val="3b3838"/>
               </w:rPr>
             </w:pPr>
@@ -2959,6 +3132,7 @@
               <w:rPr>
                 <w:rFonts w:ascii="Calibri" w:cs="Calibri" w:eastAsia="Calibri" w:hAnsi="Calibri"/>
                 <w:b w:val="0"/>
+                <w:bCs w:val="0"/>
                 <w:color w:val="3b3838"/>
                 <w:rtl w:val="0"/>
               </w:rPr>
@@ -2991,6 +3165,7 @@
               <w:rPr>
                 <w:rFonts w:ascii="Calibri" w:cs="Calibri" w:eastAsia="Calibri" w:hAnsi="Calibri"/>
                 <w:b w:val="0"/>
+                <w:bCs w:val="0"/>
                 <w:color w:val="3b3838"/>
               </w:rPr>
             </w:pPr>
@@ -3029,7 +3204,9 @@
               <w:rPr>
                 <w:rFonts w:ascii="Calibri" w:cs="Calibri" w:eastAsia="Calibri" w:hAnsi="Calibri"/>
                 <w:b w:val="1"/>
-                <w:i w:val="0"/>
+                <w:bCs w:val="1"/>
+                <w:i w:val="0"/>
+                <w:iCs w:val="0"/>
                 <w:smallCaps w:val="0"/>
                 <w:strike w:val="0"/>
                 <w:color w:val="000000"/>
@@ -3044,7 +3221,9 @@
               <w:rPr>
                 <w:rFonts w:ascii="Calibri" w:cs="Calibri" w:eastAsia="Calibri" w:hAnsi="Calibri"/>
                 <w:b w:val="1"/>
-                <w:i w:val="0"/>
+                <w:bCs w:val="1"/>
+                <w:i w:val="0"/>
+                <w:iCs w:val="0"/>
                 <w:smallCaps w:val="0"/>
                 <w:strike w:val="0"/>
                 <w:color w:val="000000"/>
@@ -3096,7 +3275,9 @@
               <w:rPr>
                 <w:rFonts w:ascii="Calibri" w:cs="Calibri" w:eastAsia="Calibri" w:hAnsi="Calibri"/>
                 <w:b w:val="1"/>
-                <w:i w:val="0"/>
+                <w:bCs w:val="1"/>
+                <w:i w:val="0"/>
+                <w:iCs w:val="0"/>
                 <w:smallCaps w:val="0"/>
                 <w:strike w:val="0"/>
                 <w:color w:val="ffffff"/>
@@ -3111,7 +3292,9 @@
               <w:rPr>
                 <w:rFonts w:ascii="Calibri" w:cs="Calibri" w:eastAsia="Calibri" w:hAnsi="Calibri"/>
                 <w:b w:val="1"/>
-                <w:i w:val="0"/>
+                <w:bCs w:val="1"/>
+                <w:i w:val="0"/>
+                <w:iCs w:val="0"/>
                 <w:smallCaps w:val="0"/>
                 <w:strike w:val="0"/>
                 <w:color w:val="ffffff"/>
@@ -3155,7 +3338,9 @@
               <w:rPr>
                 <w:rFonts w:ascii="Calibri" w:cs="Calibri" w:eastAsia="Calibri" w:hAnsi="Calibri"/>
                 <w:b w:val="1"/>
-                <w:i w:val="0"/>
+                <w:bCs w:val="1"/>
+                <w:i w:val="0"/>
+                <w:iCs w:val="0"/>
                 <w:smallCaps w:val="0"/>
                 <w:strike w:val="0"/>
                 <w:color w:val="ffffff"/>
@@ -3170,7 +3355,9 @@
               <w:rPr>
                 <w:rFonts w:ascii="Calibri" w:cs="Calibri" w:eastAsia="Calibri" w:hAnsi="Calibri"/>
                 <w:b w:val="1"/>
-                <w:i w:val="0"/>
+                <w:bCs w:val="1"/>
+                <w:i w:val="0"/>
+                <w:iCs w:val="0"/>
                 <w:smallCaps w:val="0"/>
                 <w:strike w:val="0"/>
                 <w:color w:val="ffffff"/>
@@ -3213,7 +3400,9 @@
               <w:rPr>
                 <w:rFonts w:ascii="Calibri" w:cs="Calibri" w:eastAsia="Calibri" w:hAnsi="Calibri"/>
                 <w:b w:val="1"/>
-                <w:i w:val="0"/>
+                <w:bCs w:val="1"/>
+                <w:i w:val="0"/>
+                <w:iCs w:val="0"/>
                 <w:smallCaps w:val="0"/>
                 <w:strike w:val="0"/>
                 <w:color w:val="ffffff"/>
@@ -3228,7 +3417,9 @@
               <w:rPr>
                 <w:rFonts w:ascii="Calibri" w:cs="Calibri" w:eastAsia="Calibri" w:hAnsi="Calibri"/>
                 <w:b w:val="1"/>
-                <w:i w:val="0"/>
+                <w:bCs w:val="1"/>
+                <w:i w:val="0"/>
+                <w:iCs w:val="0"/>
                 <w:smallCaps w:val="0"/>
                 <w:strike w:val="0"/>
                 <w:color w:val="ffffff"/>
@@ -3269,7 +3460,9 @@
         <w:rPr>
           <w:rFonts w:ascii="Calibri" w:cs="Calibri" w:eastAsia="Calibri" w:hAnsi="Calibri"/>
           <w:b w:val="0"/>
+          <w:bCs w:val="0"/>
           <w:i w:val="0"/>
+          <w:iCs w:val="0"/>
           <w:smallCaps w:val="0"/>
           <w:strike w:val="0"/>
           <w:color w:val="000000"/>
@@ -3310,7 +3503,9 @@
         <w:rPr>
           <w:rFonts w:ascii="Calibri" w:cs="Calibri" w:eastAsia="Calibri" w:hAnsi="Calibri"/>
           <w:b w:val="0"/>
+          <w:bCs w:val="0"/>
           <w:i w:val="0"/>
+          <w:iCs w:val="0"/>
           <w:smallCaps w:val="0"/>
           <w:strike w:val="0"/>
           <w:color w:val="000000"/>
@@ -3351,7 +3546,9 @@
         <w:rPr>
           <w:rFonts w:ascii="Calibri" w:cs="Calibri" w:eastAsia="Calibri" w:hAnsi="Calibri"/>
           <w:b w:val="0"/>
+          <w:bCs w:val="0"/>
           <w:i w:val="0"/>
+          <w:iCs w:val="0"/>
           <w:smallCaps w:val="0"/>
           <w:strike w:val="0"/>
           <w:color w:val="000000"/>
@@ -3366,7 +3563,9 @@
         <w:rPr>
           <w:rFonts w:ascii="Calibri" w:cs="Calibri" w:eastAsia="Calibri" w:hAnsi="Calibri"/>
           <w:b w:val="0"/>
+          <w:bCs w:val="0"/>
           <w:i w:val="0"/>
+          <w:iCs w:val="0"/>
           <w:smallCaps w:val="0"/>
           <w:strike w:val="0"/>
           <w:color w:val="000000"/>
@@ -3404,7 +3603,9 @@
         <w:rPr>
           <w:rFonts w:ascii="Calibri" w:cs="Calibri" w:eastAsia="Calibri" w:hAnsi="Calibri"/>
           <w:b w:val="0"/>
+          <w:bCs w:val="0"/>
           <w:i w:val="0"/>
+          <w:iCs w:val="0"/>
           <w:smallCaps w:val="0"/>
           <w:strike w:val="0"/>
           <w:color w:val="000000"/>
@@ -3488,7 +3689,9 @@
               <w:rPr>
                 <w:rFonts w:ascii="Calibri" w:cs="Calibri" w:eastAsia="Calibri" w:hAnsi="Calibri"/>
                 <w:b w:val="0"/>
-                <w:i w:val="0"/>
+                <w:bCs w:val="0"/>
+                <w:i w:val="0"/>
+                <w:iCs w:val="0"/>
                 <w:smallCaps w:val="0"/>
                 <w:strike w:val="0"/>
                 <w:color w:val="ffffff"/>
@@ -3503,7 +3706,9 @@
               <w:rPr>
                 <w:rFonts w:ascii="Calibri" w:cs="Calibri" w:eastAsia="Calibri" w:hAnsi="Calibri"/>
                 <w:b w:val="1"/>
-                <w:i w:val="0"/>
+                <w:bCs w:val="1"/>
+                <w:i w:val="0"/>
+                <w:iCs w:val="0"/>
                 <w:smallCaps w:val="0"/>
                 <w:strike w:val="0"/>
                 <w:color w:val="ffffff"/>
@@ -3558,7 +3763,9 @@
               <w:rPr>
                 <w:rFonts w:ascii="Calibri" w:cs="Calibri" w:eastAsia="Calibri" w:hAnsi="Calibri"/>
                 <w:b w:val="0"/>
-                <w:i w:val="0"/>
+                <w:bCs w:val="0"/>
+                <w:i w:val="0"/>
+                <w:iCs w:val="0"/>
                 <w:smallCaps w:val="0"/>
                 <w:strike w:val="0"/>
                 <w:color w:val="ffffff"/>
@@ -3573,7 +3780,9 @@
               <w:rPr>
                 <w:rFonts w:ascii="Calibri" w:cs="Calibri" w:eastAsia="Calibri" w:hAnsi="Calibri"/>
                 <w:b w:val="1"/>
-                <w:i w:val="0"/>
+                <w:bCs w:val="1"/>
+                <w:i w:val="0"/>
+                <w:iCs w:val="0"/>
                 <w:smallCaps w:val="0"/>
                 <w:strike w:val="0"/>
                 <w:color w:val="ffffff"/>
@@ -3622,6 +3831,7 @@
               <w:rPr>
                 <w:rFonts w:ascii="Calibri" w:cs="Calibri" w:eastAsia="Calibri" w:hAnsi="Calibri"/>
                 <w:b w:val="1"/>
+                <w:bCs w:val="1"/>
                 <w:color w:val="000000"/>
                 <w:rtl w:val="0"/>
               </w:rPr>
@@ -3668,7 +3878,9 @@
               <w:rPr>
                 <w:rFonts w:ascii="Calibri" w:cs="Calibri" w:eastAsia="Calibri" w:hAnsi="Calibri"/>
                 <w:b w:val="0"/>
-                <w:i w:val="0"/>
+                <w:bCs w:val="0"/>
+                <w:i w:val="0"/>
+                <w:iCs w:val="0"/>
                 <w:smallCaps w:val="0"/>
                 <w:strike w:val="0"/>
                 <w:color w:val="000000"/>
@@ -3683,7 +3895,9 @@
               <w:rPr>
                 <w:rFonts w:ascii="Calibri" w:cs="Calibri" w:eastAsia="Calibri" w:hAnsi="Calibri"/>
                 <w:b w:val="0"/>
-                <w:i w:val="0"/>
+                <w:bCs w:val="0"/>
+                <w:i w:val="0"/>
+                <w:iCs w:val="0"/>
                 <w:smallCaps w:val="0"/>
                 <w:strike w:val="0"/>
                 <w:color w:val="000000"/>
@@ -3736,7 +3950,9 @@
               <w:rPr>
                 <w:rFonts w:ascii="Calibri" w:cs="Calibri" w:eastAsia="Calibri" w:hAnsi="Calibri"/>
                 <w:b w:val="0"/>
-                <w:i w:val="0"/>
+                <w:bCs w:val="0"/>
+                <w:i w:val="0"/>
+                <w:iCs w:val="0"/>
                 <w:smallCaps w:val="0"/>
                 <w:strike w:val="0"/>
                 <w:color w:val="000000"/>
@@ -3899,7 +4115,9 @@
               <w:rPr>
                 <w:rFonts w:ascii="Calibri" w:cs="Calibri" w:eastAsia="Calibri" w:hAnsi="Calibri"/>
                 <w:b w:val="0"/>
-                <w:i w:val="0"/>
+                <w:bCs w:val="0"/>
+                <w:i w:val="0"/>
+                <w:iCs w:val="0"/>
                 <w:smallCaps w:val="0"/>
                 <w:strike w:val="0"/>
                 <w:color w:val="000000"/>
@@ -3914,7 +4132,9 @@
               <w:rPr>
                 <w:rFonts w:ascii="Calibri" w:cs="Calibri" w:eastAsia="Calibri" w:hAnsi="Calibri"/>
                 <w:b w:val="1"/>
-                <w:i w:val="0"/>
+                <w:bCs w:val="1"/>
+                <w:i w:val="0"/>
+                <w:iCs w:val="0"/>
                 <w:smallCaps w:val="0"/>
                 <w:strike w:val="0"/>
                 <w:color w:val="000000"/>
@@ -4079,7 +4299,9 @@
               <w:rPr>
                 <w:rFonts w:ascii="Calibri" w:cs="Calibri" w:eastAsia="Calibri" w:hAnsi="Calibri"/>
                 <w:b w:val="0"/>
-                <w:i w:val="0"/>
+                <w:bCs w:val="0"/>
+                <w:i w:val="0"/>
+                <w:iCs w:val="0"/>
                 <w:smallCaps w:val="0"/>
                 <w:strike w:val="0"/>
                 <w:color w:val="000000"/>
@@ -4094,7 +4316,9 @@
               <w:rPr>
                 <w:rFonts w:ascii="Calibri" w:cs="Calibri" w:eastAsia="Calibri" w:hAnsi="Calibri"/>
                 <w:b w:val="1"/>
-                <w:i w:val="0"/>
+                <w:bCs w:val="1"/>
+                <w:i w:val="0"/>
+                <w:iCs w:val="0"/>
                 <w:smallCaps w:val="0"/>
                 <w:strike w:val="0"/>
                 <w:color w:val="000000"/>
@@ -4259,7 +4483,9 @@
               <w:rPr>
                 <w:rFonts w:ascii="Calibri" w:cs="Calibri" w:eastAsia="Calibri" w:hAnsi="Calibri"/>
                 <w:b w:val="0"/>
-                <w:i w:val="0"/>
+                <w:bCs w:val="0"/>
+                <w:i w:val="0"/>
+                <w:iCs w:val="0"/>
                 <w:smallCaps w:val="0"/>
                 <w:strike w:val="0"/>
                 <w:color w:val="000000"/>
@@ -4274,7 +4500,9 @@
               <w:rPr>
                 <w:rFonts w:ascii="Calibri" w:cs="Calibri" w:eastAsia="Calibri" w:hAnsi="Calibri"/>
                 <w:b w:val="1"/>
-                <w:i w:val="0"/>
+                <w:bCs w:val="1"/>
+                <w:i w:val="0"/>
+                <w:iCs w:val="0"/>
                 <w:smallCaps w:val="0"/>
                 <w:strike w:val="0"/>
                 <w:color w:val="000000"/>
@@ -4498,7 +4726,9 @@
         <w:rPr>
           <w:rFonts w:ascii="Calibri" w:cs="Calibri" w:eastAsia="Calibri" w:hAnsi="Calibri"/>
           <w:b w:val="0"/>
+          <w:bCs w:val="0"/>
           <w:i w:val="0"/>
+          <w:iCs w:val="0"/>
           <w:smallCaps w:val="0"/>
           <w:strike w:val="0"/>
           <w:color w:val="000000"/>
@@ -4539,7 +4769,9 @@
         <w:rPr>
           <w:rFonts w:ascii="Calibri" w:cs="Calibri" w:eastAsia="Calibri" w:hAnsi="Calibri"/>
           <w:b w:val="1"/>
+          <w:bCs w:val="1"/>
           <w:i w:val="0"/>
+          <w:iCs w:val="0"/>
           <w:smallCaps w:val="0"/>
           <w:strike w:val="0"/>
           <w:color w:val="000000"/>
@@ -4554,7 +4786,9 @@
         <w:rPr>
           <w:rFonts w:ascii="Calibri" w:cs="Calibri" w:eastAsia="Calibri" w:hAnsi="Calibri"/>
           <w:b w:val="0"/>
+          <w:bCs w:val="0"/>
           <w:i w:val="0"/>
+          <w:iCs w:val="0"/>
           <w:smallCaps w:val="0"/>
           <w:strike w:val="0"/>
           <w:color w:val="000000"/>
@@ -4600,7 +4834,9 @@
         <w:rPr>
           <w:rFonts w:ascii="Calibri" w:cs="Calibri" w:eastAsia="Calibri" w:hAnsi="Calibri"/>
           <w:b w:val="1"/>
+          <w:bCs w:val="1"/>
           <w:i w:val="0"/>
+          <w:iCs w:val="0"/>
           <w:smallCaps w:val="0"/>
           <w:strike w:val="0"/>
           <w:color w:val="000000"/>
@@ -4615,7 +4851,9 @@
         <w:rPr>
           <w:rFonts w:ascii="Calibri" w:cs="Calibri" w:eastAsia="Calibri" w:hAnsi="Calibri"/>
           <w:b w:val="1"/>
+          <w:bCs w:val="1"/>
           <w:i w:val="0"/>
+          <w:iCs w:val="0"/>
           <w:smallCaps w:val="0"/>
           <w:strike w:val="0"/>
           <w:color w:val="000000"/>
@@ -4653,7 +4891,9 @@
         <w:rPr>
           <w:rFonts w:ascii="Calibri" w:cs="Calibri" w:eastAsia="Calibri" w:hAnsi="Calibri"/>
           <w:b w:val="1"/>
+          <w:bCs w:val="1"/>
           <w:i w:val="0"/>
+          <w:iCs w:val="0"/>
           <w:smallCaps w:val="0"/>
           <w:strike w:val="0"/>
           <w:color w:val="000000"/>
@@ -4733,7 +4973,9 @@
               <w:rPr>
                 <w:rFonts w:ascii="Calibri" w:cs="Calibri" w:eastAsia="Calibri" w:hAnsi="Calibri"/>
                 <w:b w:val="0"/>
-                <w:i w:val="0"/>
+                <w:bCs w:val="0"/>
+                <w:i w:val="0"/>
+                <w:iCs w:val="0"/>
                 <w:smallCaps w:val="0"/>
                 <w:strike w:val="0"/>
                 <w:color w:val="000000"/>
@@ -4748,7 +4990,9 @@
               <w:rPr>
                 <w:rFonts w:ascii="Calibri" w:cs="Calibri" w:eastAsia="Calibri" w:hAnsi="Calibri"/>
                 <w:b w:val="0"/>
-                <w:i w:val="0"/>
+                <w:bCs w:val="0"/>
+                <w:i w:val="0"/>
+                <w:iCs w:val="0"/>
                 <w:smallCaps w:val="0"/>
                 <w:strike w:val="0"/>
                 <w:color w:val="000000"/>
@@ -4765,7 +5009,9 @@
               <w:rPr>
                 <w:rFonts w:ascii="Calibri" w:cs="Calibri" w:eastAsia="Calibri" w:hAnsi="Calibri"/>
                 <w:b w:val="0"/>
+                <w:bCs w:val="0"/>
                 <w:i w:val="1"/>
+                <w:iCs w:val="1"/>
                 <w:smallCaps w:val="0"/>
                 <w:strike w:val="0"/>
                 <w:color w:val="000000"/>
@@ -4782,7 +5028,9 @@
               <w:rPr>
                 <w:rFonts w:ascii="Calibri" w:cs="Calibri" w:eastAsia="Calibri" w:hAnsi="Calibri"/>
                 <w:b w:val="0"/>
-                <w:i w:val="0"/>
+                <w:bCs w:val="0"/>
+                <w:i w:val="0"/>
+                <w:iCs w:val="0"/>
                 <w:smallCaps w:val="0"/>
                 <w:strike w:val="0"/>
                 <w:color w:val="000000"/>
@@ -4799,7 +5047,9 @@
               <w:rPr>
                 <w:rFonts w:ascii="Calibri" w:cs="Calibri" w:eastAsia="Calibri" w:hAnsi="Calibri"/>
                 <w:b w:val="0"/>
+                <w:bCs w:val="0"/>
                 <w:i w:val="1"/>
+                <w:iCs w:val="1"/>
                 <w:smallCaps w:val="0"/>
                 <w:strike w:val="0"/>
                 <w:color w:val="000000"/>
@@ -4816,7 +5066,9 @@
               <w:rPr>
                 <w:rFonts w:ascii="Calibri" w:cs="Calibri" w:eastAsia="Calibri" w:hAnsi="Calibri"/>
                 <w:b w:val="0"/>
-                <w:i w:val="0"/>
+                <w:bCs w:val="0"/>
+                <w:i w:val="0"/>
+                <w:iCs w:val="0"/>
                 <w:smallCaps w:val="0"/>
                 <w:strike w:val="0"/>
                 <w:color w:val="000000"/>
@@ -4833,7 +5085,9 @@
               <w:rPr>
                 <w:rFonts w:ascii="Calibri" w:cs="Calibri" w:eastAsia="Calibri" w:hAnsi="Calibri"/>
                 <w:b w:val="0"/>
+                <w:bCs w:val="0"/>
                 <w:i w:val="1"/>
+                <w:iCs w:val="1"/>
                 <w:smallCaps w:val="0"/>
                 <w:strike w:val="0"/>
                 <w:color w:val="000000"/>
@@ -4850,7 +5104,9 @@
               <w:rPr>
                 <w:rFonts w:ascii="Calibri" w:cs="Calibri" w:eastAsia="Calibri" w:hAnsi="Calibri"/>
                 <w:b w:val="0"/>
-                <w:i w:val="0"/>
+                <w:bCs w:val="0"/>
+                <w:i w:val="0"/>
+                <w:iCs w:val="0"/>
                 <w:smallCaps w:val="0"/>
                 <w:strike w:val="0"/>
                 <w:color w:val="000000"/>
@@ -4888,7 +5144,9 @@
               <w:rPr>
                 <w:rFonts w:ascii="Calibri" w:cs="Calibri" w:eastAsia="Calibri" w:hAnsi="Calibri"/>
                 <w:b w:val="0"/>
-                <w:i w:val="0"/>
+                <w:bCs w:val="0"/>
+                <w:i w:val="0"/>
+                <w:iCs w:val="0"/>
                 <w:smallCaps w:val="0"/>
                 <w:strike w:val="0"/>
                 <w:color w:val="000000"/>
@@ -4929,7 +5187,9 @@
               <w:rPr>
                 <w:rFonts w:ascii="Calibri" w:cs="Calibri" w:eastAsia="Calibri" w:hAnsi="Calibri"/>
                 <w:b w:val="1"/>
-                <w:i w:val="0"/>
+                <w:bCs w:val="1"/>
+                <w:i w:val="0"/>
+                <w:iCs w:val="0"/>
                 <w:smallCaps w:val="0"/>
                 <w:strike w:val="0"/>
                 <w:color w:val="000000"/>
@@ -4944,7 +5204,9 @@
               <w:rPr>
                 <w:rFonts w:ascii="Calibri" w:cs="Calibri" w:eastAsia="Calibri" w:hAnsi="Calibri"/>
                 <w:b w:val="0"/>
-                <w:i w:val="0"/>
+                <w:bCs w:val="0"/>
+                <w:i w:val="0"/>
+                <w:iCs w:val="0"/>
                 <w:smallCaps w:val="0"/>
                 <w:strike w:val="0"/>
                 <w:color w:val="000000"/>
@@ -4961,7 +5223,9 @@
               <w:rPr>
                 <w:rFonts w:ascii="Calibri" w:cs="Calibri" w:eastAsia="Calibri" w:hAnsi="Calibri"/>
                 <w:b w:val="1"/>
-                <w:i w:val="0"/>
+                <w:bCs w:val="1"/>
+                <w:i w:val="0"/>
+                <w:iCs w:val="0"/>
                 <w:smallCaps w:val="0"/>
                 <w:strike w:val="0"/>
                 <w:color w:val="000000"/>
@@ -4978,7 +5242,9 @@
               <w:rPr>
                 <w:rFonts w:ascii="Calibri" w:cs="Calibri" w:eastAsia="Calibri" w:hAnsi="Calibri"/>
                 <w:b w:val="0"/>
-                <w:i w:val="0"/>
+                <w:bCs w:val="0"/>
+                <w:i w:val="0"/>
+                <w:iCs w:val="0"/>
                 <w:smallCaps w:val="0"/>
                 <w:strike w:val="0"/>
                 <w:color w:val="000000"/>
@@ -4995,7 +5261,9 @@
               <w:rPr>
                 <w:rFonts w:ascii="Calibri" w:cs="Calibri" w:eastAsia="Calibri" w:hAnsi="Calibri"/>
                 <w:b w:val="1"/>
-                <w:i w:val="0"/>
+                <w:bCs w:val="1"/>
+                <w:i w:val="0"/>
+                <w:iCs w:val="0"/>
                 <w:smallCaps w:val="0"/>
                 <w:strike w:val="0"/>
                 <w:color w:val="000000"/>
@@ -5012,7 +5280,9 @@
               <w:rPr>
                 <w:rFonts w:ascii="Calibri" w:cs="Calibri" w:eastAsia="Calibri" w:hAnsi="Calibri"/>
                 <w:b w:val="0"/>
-                <w:i w:val="0"/>
+                <w:bCs w:val="0"/>
+                <w:i w:val="0"/>
+                <w:iCs w:val="0"/>
                 <w:smallCaps w:val="0"/>
                 <w:strike w:val="0"/>
                 <w:color w:val="000000"/>
@@ -5070,7 +5340,9 @@
               <w:rPr>
                 <w:rFonts w:ascii="Calibri" w:cs="Calibri" w:eastAsia="Calibri" w:hAnsi="Calibri"/>
                 <w:b w:val="1"/>
-                <w:i w:val="0"/>
+                <w:bCs w:val="1"/>
+                <w:i w:val="0"/>
+                <w:iCs w:val="0"/>
                 <w:smallCaps w:val="0"/>
                 <w:strike w:val="0"/>
                 <w:color w:val="000000"/>
@@ -5085,7 +5357,9 @@
               <w:rPr>
                 <w:rFonts w:ascii="Calibri" w:cs="Calibri" w:eastAsia="Calibri" w:hAnsi="Calibri"/>
                 <w:b w:val="1"/>
-                <w:i w:val="0"/>
+                <w:bCs w:val="1"/>
+                <w:i w:val="0"/>
+                <w:iCs w:val="0"/>
                 <w:smallCaps w:val="0"/>
                 <w:strike w:val="0"/>
                 <w:color w:val="000000"/>
@@ -5127,7 +5401,9 @@
               <w:rPr>
                 <w:rFonts w:ascii="Calibri" w:cs="Calibri" w:eastAsia="Calibri" w:hAnsi="Calibri"/>
                 <w:b w:val="0"/>
-                <w:i w:val="0"/>
+                <w:bCs w:val="0"/>
+                <w:i w:val="0"/>
+                <w:iCs w:val="0"/>
                 <w:smallCaps w:val="0"/>
                 <w:strike w:val="0"/>
                 <w:color w:val="000000"/>
@@ -5142,7 +5418,9 @@
               <w:rPr>
                 <w:rFonts w:ascii="Calibri" w:cs="Calibri" w:eastAsia="Calibri" w:hAnsi="Calibri"/>
                 <w:b w:val="0"/>
-                <w:i w:val="0"/>
+                <w:bCs w:val="0"/>
+                <w:i w:val="0"/>
+                <w:iCs w:val="0"/>
                 <w:smallCaps w:val="0"/>
                 <w:strike w:val="0"/>
                 <w:color w:val="000000"/>
@@ -5184,7 +5462,9 @@
               <w:rPr>
                 <w:rFonts w:ascii="Calibri" w:cs="Calibri" w:eastAsia="Calibri" w:hAnsi="Calibri"/>
                 <w:b w:val="0"/>
-                <w:i w:val="0"/>
+                <w:bCs w:val="0"/>
+                <w:i w:val="0"/>
+                <w:iCs w:val="0"/>
                 <w:smallCaps w:val="0"/>
                 <w:strike w:val="0"/>
                 <w:color w:val="000000"/>
@@ -5199,7 +5479,9 @@
               <w:rPr>
                 <w:rFonts w:ascii="Calibri" w:cs="Calibri" w:eastAsia="Calibri" w:hAnsi="Calibri"/>
                 <w:b w:val="0"/>
-                <w:i w:val="0"/>
+                <w:bCs w:val="0"/>
+                <w:i w:val="0"/>
+                <w:iCs w:val="0"/>
                 <w:smallCaps w:val="0"/>
                 <w:strike w:val="0"/>
                 <w:color w:val="000000"/>
@@ -5241,7 +5523,9 @@
               <w:rPr>
                 <w:rFonts w:ascii="Calibri" w:cs="Calibri" w:eastAsia="Calibri" w:hAnsi="Calibri"/>
                 <w:b w:val="0"/>
-                <w:i w:val="0"/>
+                <w:bCs w:val="0"/>
+                <w:i w:val="0"/>
+                <w:iCs w:val="0"/>
                 <w:smallCaps w:val="0"/>
                 <w:strike w:val="0"/>
                 <w:color w:val="000000"/>
@@ -5256,7 +5540,9 @@
               <w:rPr>
                 <w:rFonts w:ascii="Calibri" w:cs="Calibri" w:eastAsia="Calibri" w:hAnsi="Calibri"/>
                 <w:b w:val="0"/>
-                <w:i w:val="0"/>
+                <w:bCs w:val="0"/>
+                <w:i w:val="0"/>
+                <w:iCs w:val="0"/>
                 <w:smallCaps w:val="0"/>
                 <w:strike w:val="0"/>
                 <w:color w:val="000000"/>
@@ -5309,7 +5595,9 @@
               <w:rPr>
                 <w:rFonts w:ascii="Calibri" w:cs="Calibri" w:eastAsia="Calibri" w:hAnsi="Calibri"/>
                 <w:b w:val="0"/>
-                <w:i w:val="0"/>
+                <w:bCs w:val="0"/>
+                <w:i w:val="0"/>
+                <w:iCs w:val="0"/>
                 <w:smallCaps w:val="0"/>
                 <w:strike w:val="0"/>
                 <w:color w:val="000000"/>
@@ -5324,7 +5612,9 @@
               <w:rPr>
                 <w:rFonts w:ascii="Calibri" w:cs="Calibri" w:eastAsia="Calibri" w:hAnsi="Calibri"/>
                 <w:b w:val="1"/>
-                <w:i w:val="0"/>
+                <w:bCs w:val="1"/>
+                <w:i w:val="0"/>
+                <w:iCs w:val="0"/>
                 <w:smallCaps w:val="0"/>
                 <w:strike w:val="0"/>
                 <w:color w:val="000000"/>
@@ -5371,7 +5661,9 @@
               <w:rPr>
                 <w:rFonts w:ascii="Calibri" w:cs="Calibri" w:eastAsia="Calibri" w:hAnsi="Calibri"/>
                 <w:b w:val="0"/>
-                <w:i w:val="0"/>
+                <w:bCs w:val="0"/>
+                <w:i w:val="0"/>
+                <w:iCs w:val="0"/>
                 <w:smallCaps w:val="0"/>
                 <w:strike w:val="0"/>
                 <w:color w:val="000000"/>
@@ -5386,7 +5678,9 @@
               <w:rPr>
                 <w:rFonts w:ascii="Calibri" w:cs="Calibri" w:eastAsia="Calibri" w:hAnsi="Calibri"/>
                 <w:b w:val="0"/>
-                <w:i w:val="0"/>
+                <w:bCs w:val="0"/>
+                <w:i w:val="0"/>
+                <w:iCs w:val="0"/>
                 <w:smallCaps w:val="0"/>
                 <w:strike w:val="0"/>
                 <w:color w:val="000000"/>
@@ -5439,7 +5733,9 @@
               <w:rPr>
                 <w:rFonts w:ascii="Calibri" w:cs="Calibri" w:eastAsia="Calibri" w:hAnsi="Calibri"/>
                 <w:b w:val="0"/>
-                <w:i w:val="0"/>
+                <w:bCs w:val="0"/>
+                <w:i w:val="0"/>
+                <w:iCs w:val="0"/>
                 <w:smallCaps w:val="0"/>
                 <w:strike w:val="0"/>
                 <w:color w:val="000000"/>
@@ -5454,7 +5750,9 @@
               <w:rPr>
                 <w:rFonts w:ascii="Calibri" w:cs="Calibri" w:eastAsia="Calibri" w:hAnsi="Calibri"/>
                 <w:b w:val="1"/>
-                <w:i w:val="0"/>
+                <w:bCs w:val="1"/>
+                <w:i w:val="0"/>
+                <w:iCs w:val="0"/>
                 <w:smallCaps w:val="0"/>
                 <w:strike w:val="0"/>
                 <w:color w:val="000000"/>
@@ -5501,7 +5799,9 @@
               <w:rPr>
                 <w:rFonts w:ascii="Calibri" w:cs="Calibri" w:eastAsia="Calibri" w:hAnsi="Calibri"/>
                 <w:b w:val="0"/>
-                <w:i w:val="0"/>
+                <w:bCs w:val="0"/>
+                <w:i w:val="0"/>
+                <w:iCs w:val="0"/>
                 <w:smallCaps w:val="0"/>
                 <w:strike w:val="0"/>
                 <w:color w:val="000000"/>
@@ -5516,7 +5816,9 @@
               <w:rPr>
                 <w:rFonts w:ascii="Calibri" w:cs="Calibri" w:eastAsia="Calibri" w:hAnsi="Calibri"/>
                 <w:b w:val="0"/>
-                <w:i w:val="0"/>
+                <w:bCs w:val="0"/>
+                <w:i w:val="0"/>
+                <w:iCs w:val="0"/>
                 <w:smallCaps w:val="0"/>
                 <w:strike w:val="0"/>
                 <w:color w:val="000000"/>
@@ -5558,7 +5860,9 @@
               <w:rPr>
                 <w:rFonts w:ascii="Calibri" w:cs="Calibri" w:eastAsia="Calibri" w:hAnsi="Calibri"/>
                 <w:b w:val="0"/>
-                <w:i w:val="0"/>
+                <w:bCs w:val="0"/>
+                <w:i w:val="0"/>
+                <w:iCs w:val="0"/>
                 <w:smallCaps w:val="0"/>
                 <w:strike w:val="0"/>
                 <w:color w:val="000000"/>
@@ -5573,7 +5877,9 @@
               <w:rPr>
                 <w:rFonts w:ascii="Calibri" w:cs="Calibri" w:eastAsia="Calibri" w:hAnsi="Calibri"/>
                 <w:b w:val="0"/>
-                <w:i w:val="0"/>
+                <w:bCs w:val="0"/>
+                <w:i w:val="0"/>
+                <w:iCs w:val="0"/>
                 <w:smallCaps w:val="0"/>
                 <w:strike w:val="0"/>
                 <w:color w:val="000000"/>
@@ -5615,7 +5921,9 @@
               <w:rPr>
                 <w:rFonts w:ascii="Calibri" w:cs="Calibri" w:eastAsia="Calibri" w:hAnsi="Calibri"/>
                 <w:b w:val="0"/>
-                <w:i w:val="0"/>
+                <w:bCs w:val="0"/>
+                <w:i w:val="0"/>
+                <w:iCs w:val="0"/>
                 <w:smallCaps w:val="0"/>
                 <w:strike w:val="0"/>
                 <w:color w:val="000000"/>
@@ -5630,7 +5938,9 @@
               <w:rPr>
                 <w:rFonts w:ascii="Calibri" w:cs="Calibri" w:eastAsia="Calibri" w:hAnsi="Calibri"/>
                 <w:b w:val="0"/>
-                <w:i w:val="0"/>
+                <w:bCs w:val="0"/>
+                <w:i w:val="0"/>
+                <w:iCs w:val="0"/>
                 <w:smallCaps w:val="0"/>
                 <w:strike w:val="0"/>
                 <w:color w:val="000000"/>
@@ -5683,7 +5993,9 @@
               <w:rPr>
                 <w:rFonts w:ascii="Calibri" w:cs="Calibri" w:eastAsia="Calibri" w:hAnsi="Calibri"/>
                 <w:b w:val="0"/>
-                <w:i w:val="0"/>
+                <w:bCs w:val="0"/>
+                <w:i w:val="0"/>
+                <w:iCs w:val="0"/>
                 <w:smallCaps w:val="0"/>
                 <w:strike w:val="0"/>
                 <w:color w:val="000000"/>
@@ -5698,7 +6010,9 @@
               <w:rPr>
                 <w:rFonts w:ascii="Calibri" w:cs="Calibri" w:eastAsia="Calibri" w:hAnsi="Calibri"/>
                 <w:b w:val="0"/>
-                <w:i w:val="0"/>
+                <w:bCs w:val="0"/>
+                <w:i w:val="0"/>
+                <w:iCs w:val="0"/>
                 <w:smallCaps w:val="0"/>
                 <w:strike w:val="0"/>
                 <w:color w:val="000000"/>
@@ -5736,7 +6050,9 @@
               <w:rPr>
                 <w:rFonts w:ascii="Calibri" w:cs="Calibri" w:eastAsia="Calibri" w:hAnsi="Calibri"/>
                 <w:b w:val="0"/>
-                <w:i w:val="0"/>
+                <w:bCs w:val="0"/>
+                <w:i w:val="0"/>
+                <w:iCs w:val="0"/>
                 <w:smallCaps w:val="0"/>
                 <w:strike w:val="0"/>
                 <w:color w:val="000000"/>
@@ -5751,7 +6067,9 @@
               <w:rPr>
                 <w:rFonts w:ascii="Calibri" w:cs="Calibri" w:eastAsia="Calibri" w:hAnsi="Calibri"/>
                 <w:b w:val="0"/>
-                <w:i w:val="0"/>
+                <w:bCs w:val="0"/>
+                <w:i w:val="0"/>
+                <w:iCs w:val="0"/>
                 <w:smallCaps w:val="0"/>
                 <w:strike w:val="0"/>
                 <w:color w:val="000000"/>
@@ -5789,7 +6107,9 @@
               <w:rPr>
                 <w:rFonts w:ascii="Calibri" w:cs="Calibri" w:eastAsia="Calibri" w:hAnsi="Calibri"/>
                 <w:b w:val="0"/>
-                <w:i w:val="0"/>
+                <w:bCs w:val="0"/>
+                <w:i w:val="0"/>
+                <w:iCs w:val="0"/>
                 <w:smallCaps w:val="0"/>
                 <w:strike w:val="0"/>
                 <w:color w:val="000000"/>
@@ -5804,7 +6124,9 @@
               <w:rPr>
                 <w:rFonts w:ascii="Calibri" w:cs="Calibri" w:eastAsia="Calibri" w:hAnsi="Calibri"/>
                 <w:b w:val="0"/>
-                <w:i w:val="0"/>
+                <w:bCs w:val="0"/>
+                <w:i w:val="0"/>
+                <w:iCs w:val="0"/>
                 <w:smallCaps w:val="0"/>
                 <w:strike w:val="0"/>
                 <w:color w:val="000000"/>
@@ -5842,7 +6164,9 @@
               <w:rPr>
                 <w:rFonts w:ascii="Calibri" w:cs="Calibri" w:eastAsia="Calibri" w:hAnsi="Calibri"/>
                 <w:b w:val="0"/>
-                <w:i w:val="0"/>
+                <w:bCs w:val="0"/>
+                <w:i w:val="0"/>
+                <w:iCs w:val="0"/>
                 <w:smallCaps w:val="0"/>
                 <w:strike w:val="0"/>
                 <w:color w:val="000000"/>
@@ -5857,7 +6181,9 @@
               <w:rPr>
                 <w:rFonts w:ascii="Calibri" w:cs="Calibri" w:eastAsia="Calibri" w:hAnsi="Calibri"/>
                 <w:b w:val="0"/>
-                <w:i w:val="0"/>
+                <w:bCs w:val="0"/>
+                <w:i w:val="0"/>
+                <w:iCs w:val="0"/>
                 <w:smallCaps w:val="0"/>
                 <w:strike w:val="0"/>
                 <w:color w:val="000000"/>
@@ -5895,7 +6221,9 @@
               <w:rPr>
                 <w:rFonts w:ascii="Calibri" w:cs="Calibri" w:eastAsia="Calibri" w:hAnsi="Calibri"/>
                 <w:b w:val="0"/>
-                <w:i w:val="0"/>
+                <w:bCs w:val="0"/>
+                <w:i w:val="0"/>
+                <w:iCs w:val="0"/>
                 <w:smallCaps w:val="0"/>
                 <w:strike w:val="0"/>
                 <w:color w:val="000000"/>
@@ -5910,7 +6238,9 @@
               <w:rPr>
                 <w:rFonts w:ascii="Calibri" w:cs="Calibri" w:eastAsia="Calibri" w:hAnsi="Calibri"/>
                 <w:b w:val="0"/>
-                <w:i w:val="0"/>
+                <w:bCs w:val="0"/>
+                <w:i w:val="0"/>
+                <w:iCs w:val="0"/>
                 <w:smallCaps w:val="0"/>
                 <w:strike w:val="0"/>
                 <w:color w:val="000000"/>
@@ -5948,7 +6278,9 @@
               <w:rPr>
                 <w:rFonts w:ascii="Calibri" w:cs="Calibri" w:eastAsia="Calibri" w:hAnsi="Calibri"/>
                 <w:b w:val="0"/>
-                <w:i w:val="0"/>
+                <w:bCs w:val="0"/>
+                <w:i w:val="0"/>
+                <w:iCs w:val="0"/>
                 <w:smallCaps w:val="0"/>
                 <w:strike w:val="0"/>
                 <w:color w:val="000000"/>
@@ -5963,7 +6295,9 @@
               <w:rPr>
                 <w:rFonts w:ascii="Calibri" w:cs="Calibri" w:eastAsia="Calibri" w:hAnsi="Calibri"/>
                 <w:b w:val="0"/>
-                <w:i w:val="0"/>
+                <w:bCs w:val="0"/>
+                <w:i w:val="0"/>
+                <w:iCs w:val="0"/>
                 <w:smallCaps w:val="0"/>
                 <w:strike w:val="0"/>
                 <w:color w:val="000000"/>
@@ -6001,7 +6335,9 @@
               <w:rPr>
                 <w:rFonts w:ascii="Calibri" w:cs="Calibri" w:eastAsia="Calibri" w:hAnsi="Calibri"/>
                 <w:b w:val="0"/>
-                <w:i w:val="0"/>
+                <w:bCs w:val="0"/>
+                <w:i w:val="0"/>
+                <w:iCs w:val="0"/>
                 <w:smallCaps w:val="0"/>
                 <w:strike w:val="0"/>
                 <w:color w:val="000000"/>
@@ -6042,7 +6378,9 @@
               <w:rPr>
                 <w:rFonts w:ascii="Calibri" w:cs="Calibri" w:eastAsia="Calibri" w:hAnsi="Calibri"/>
                 <w:b w:val="0"/>
-                <w:i w:val="0"/>
+                <w:bCs w:val="0"/>
+                <w:i w:val="0"/>
+                <w:iCs w:val="0"/>
                 <w:smallCaps w:val="0"/>
                 <w:strike w:val="0"/>
                 <w:color w:val="5b9bd5"/>
@@ -6057,7 +6395,9 @@
               <w:rPr>
                 <w:rFonts w:ascii="Calibri" w:cs="Calibri" w:eastAsia="Calibri" w:hAnsi="Calibri"/>
                 <w:b w:val="0"/>
-                <w:i w:val="0"/>
+                <w:bCs w:val="0"/>
+                <w:i w:val="0"/>
+                <w:iCs w:val="0"/>
                 <w:smallCaps w:val="0"/>
                 <w:strike w:val="0"/>
                 <w:color w:val="000000"/>
@@ -6068,7 +6408,7 @@
                 <w:vertAlign w:val="baseline"/>
                 <w:rtl w:val="0"/>
               </w:rPr>
-              <w:t xml:space="preserve">La siguiente pauta será aplicada por el/la docente de la asignatura para evaluar de manera formativa el informe de avance de tu proyecto APT. </w:t>
+              <w:t xml:space="preserve">La siguiente pauta será aplicada por el/la docente de la signatura para evaluar de manera formativa el informe de avance de tu proyecto APT. </w:t>
             </w:r>
             <w:r>
               <w:rPr>
@@ -6082,6 +6422,7 @@
               <w:rPr>
                 <w:rFonts w:ascii="Calibri" w:cs="Calibri" w:eastAsia="Calibri" w:hAnsi="Calibri"/>
                 <w:b w:val="1"/>
+                <w:bCs w:val="1"/>
                 <w:color w:val="000000"/>
                 <w:sz w:val="22"/>
                 <w:szCs w:val="22"/>
@@ -6144,7 +6485,9 @@
         <w:rPr>
           <w:rFonts w:ascii="Calibri" w:cs="Calibri" w:eastAsia="Calibri" w:hAnsi="Calibri"/>
           <w:b w:val="1"/>
+          <w:bCs w:val="1"/>
           <w:i w:val="0"/>
+          <w:iCs w:val="0"/>
           <w:smallCaps w:val="0"/>
           <w:strike w:val="0"/>
           <w:color w:val="000000"/>
@@ -6185,7 +6528,9 @@
         <w:rPr>
           <w:rFonts w:ascii="Calibri" w:cs="Calibri" w:eastAsia="Calibri" w:hAnsi="Calibri"/>
           <w:b w:val="1"/>
+          <w:bCs w:val="1"/>
           <w:i w:val="0"/>
+          <w:iCs w:val="0"/>
           <w:smallCaps w:val="0"/>
           <w:strike w:val="0"/>
           <w:color w:val="000000"/>
@@ -6196,13 +6541,15 @@
           <w:vertAlign w:val="baseline"/>
         </w:rPr>
       </w:pPr>
-      <w:bookmarkStart w:colFirst="0" w:colLast="0" w:name="_heading=h.mx629db4ajbq" w:id="0"/>
+      <w:bookmarkStart w:colFirst="0" w:colLast="0" w:name="_heading=h.f810g89rtonw" w:id="0"/>
       <w:bookmarkEnd w:id="0"/>
       <w:r>
         <w:rPr>
           <w:rFonts w:ascii="Calibri" w:cs="Calibri" w:eastAsia="Calibri" w:hAnsi="Calibri"/>
           <w:b w:val="1"/>
+          <w:bCs w:val="1"/>
           <w:i w:val="0"/>
+          <w:iCs w:val="0"/>
           <w:smallCaps w:val="0"/>
           <w:strike w:val="0"/>
           <w:color w:val="000000"/>
@@ -6230,6 +6577,7 @@
         <w:rPr>
           <w:rFonts w:ascii="Calibri" w:cs="Calibri" w:eastAsia="Calibri" w:hAnsi="Calibri"/>
           <w:b w:val="1"/>
+          <w:bCs w:val="1"/>
           <w:color w:val="000000"/>
           <w:sz w:val="40"/>
           <w:szCs w:val="40"/>
@@ -6303,6 +6651,7 @@
               <w:rPr>
                 <w:rFonts w:ascii="Calibri" w:cs="Calibri" w:eastAsia="Calibri" w:hAnsi="Calibri"/>
                 <w:b w:val="1"/>
+                <w:bCs w:val="1"/>
                 <w:color w:val="ffffff"/>
                 <w:sz w:val="22"/>
                 <w:szCs w:val="22"/>
@@ -6312,6 +6661,7 @@
               <w:rPr>
                 <w:rFonts w:ascii="Calibri" w:cs="Calibri" w:eastAsia="Calibri" w:hAnsi="Calibri"/>
                 <w:b w:val="1"/>
+                <w:bCs w:val="1"/>
                 <w:color w:val="ffffff"/>
                 <w:sz w:val="22"/>
                 <w:szCs w:val="22"/>
@@ -6335,6 +6685,7 @@
               <w:rPr>
                 <w:rFonts w:ascii="Calibri" w:cs="Calibri" w:eastAsia="Calibri" w:hAnsi="Calibri"/>
                 <w:b w:val="1"/>
+                <w:bCs w:val="1"/>
                 <w:color w:val="ffffff"/>
                 <w:sz w:val="22"/>
                 <w:szCs w:val="22"/>
@@ -6344,6 +6695,7 @@
               <w:rPr>
                 <w:rFonts w:ascii="Calibri" w:cs="Calibri" w:eastAsia="Calibri" w:hAnsi="Calibri"/>
                 <w:b w:val="1"/>
+                <w:bCs w:val="1"/>
                 <w:color w:val="ffffff"/>
                 <w:sz w:val="22"/>
                 <w:szCs w:val="22"/>
@@ -6364,6 +6716,7 @@
               <w:rPr>
                 <w:rFonts w:ascii="Calibri" w:cs="Calibri" w:eastAsia="Calibri" w:hAnsi="Calibri"/>
                 <w:b w:val="1"/>
+                <w:bCs w:val="1"/>
                 <w:color w:val="ffffff"/>
                 <w:sz w:val="22"/>
                 <w:szCs w:val="22"/>
@@ -6373,6 +6726,7 @@
               <w:rPr>
                 <w:rFonts w:ascii="Calibri" w:cs="Calibri" w:eastAsia="Calibri" w:hAnsi="Calibri"/>
                 <w:b w:val="1"/>
+                <w:bCs w:val="1"/>
                 <w:color w:val="ffffff"/>
                 <w:sz w:val="22"/>
                 <w:szCs w:val="22"/>
@@ -6399,6 +6753,7 @@
               <w:rPr>
                 <w:rFonts w:ascii="Calibri" w:cs="Calibri" w:eastAsia="Calibri" w:hAnsi="Calibri"/>
                 <w:b w:val="1"/>
+                <w:bCs w:val="1"/>
                 <w:color w:val="3b3838"/>
                 <w:sz w:val="22"/>
                 <w:szCs w:val="22"/>
@@ -6408,6 +6763,7 @@
               <w:rPr>
                 <w:rFonts w:ascii="Calibri" w:cs="Calibri" w:eastAsia="Calibri" w:hAnsi="Calibri"/>
                 <w:b w:val="1"/>
+                <w:bCs w:val="1"/>
                 <w:sz w:val="22"/>
                 <w:szCs w:val="22"/>
                 <w:rtl w:val="0"/>
@@ -6431,6 +6787,7 @@
               <w:rPr>
                 <w:rFonts w:ascii="Calibri" w:cs="Calibri" w:eastAsia="Calibri" w:hAnsi="Calibri"/>
                 <w:b w:val="1"/>
+                <w:bCs w:val="1"/>
                 <w:color w:val="3b3838"/>
                 <w:sz w:val="22"/>
                 <w:szCs w:val="22"/>
@@ -6440,6 +6797,7 @@
               <w:rPr>
                 <w:rFonts w:ascii="Calibri" w:cs="Calibri" w:eastAsia="Calibri" w:hAnsi="Calibri"/>
                 <w:b w:val="1"/>
+                <w:bCs w:val="1"/>
                 <w:sz w:val="22"/>
                 <w:szCs w:val="22"/>
                 <w:rtl w:val="0"/>
@@ -6510,7 +6868,9 @@
               <w:rPr>
                 <w:rFonts w:ascii="Calibri" w:cs="Calibri" w:eastAsia="Calibri" w:hAnsi="Calibri"/>
                 <w:b w:val="1"/>
-                <w:i w:val="0"/>
+                <w:bCs w:val="1"/>
+                <w:i w:val="0"/>
+                <w:iCs w:val="0"/>
                 <w:smallCaps w:val="0"/>
                 <w:strike w:val="0"/>
                 <w:color w:val="3b3838"/>
@@ -6525,7 +6885,9 @@
               <w:rPr>
                 <w:rFonts w:ascii="Calibri" w:cs="Calibri" w:eastAsia="Calibri" w:hAnsi="Calibri"/>
                 <w:b w:val="1"/>
-                <w:i w:val="0"/>
+                <w:bCs w:val="1"/>
+                <w:i w:val="0"/>
+                <w:iCs w:val="0"/>
                 <w:smallCaps w:val="0"/>
                 <w:strike w:val="0"/>
                 <w:color w:val="000000"/>
@@ -6555,6 +6917,7 @@
               <w:rPr>
                 <w:rFonts w:ascii="Calibri" w:cs="Calibri" w:eastAsia="Calibri" w:hAnsi="Calibri"/>
                 <w:b w:val="1"/>
+                <w:bCs w:val="1"/>
                 <w:color w:val="3b3838"/>
                 <w:sz w:val="22"/>
                 <w:szCs w:val="22"/>
@@ -6564,6 +6927,7 @@
               <w:rPr>
                 <w:rFonts w:ascii="Calibri" w:cs="Calibri" w:eastAsia="Calibri" w:hAnsi="Calibri"/>
                 <w:b w:val="1"/>
+                <w:bCs w:val="1"/>
                 <w:sz w:val="22"/>
                 <w:szCs w:val="22"/>
                 <w:rtl w:val="0"/>
@@ -6634,7 +6998,9 @@
               <w:rPr>
                 <w:rFonts w:ascii="Calibri" w:cs="Calibri" w:eastAsia="Calibri" w:hAnsi="Calibri"/>
                 <w:b w:val="1"/>
-                <w:i w:val="0"/>
+                <w:bCs w:val="1"/>
+                <w:i w:val="0"/>
+                <w:iCs w:val="0"/>
                 <w:smallCaps w:val="0"/>
                 <w:strike w:val="0"/>
                 <w:color w:val="3b3838"/>
@@ -6649,7 +7015,9 @@
               <w:rPr>
                 <w:rFonts w:ascii="Calibri" w:cs="Calibri" w:eastAsia="Calibri" w:hAnsi="Calibri"/>
                 <w:b w:val="1"/>
-                <w:i w:val="0"/>
+                <w:bCs w:val="1"/>
+                <w:i w:val="0"/>
+                <w:iCs w:val="0"/>
                 <w:smallCaps w:val="0"/>
                 <w:strike w:val="0"/>
                 <w:color w:val="000000"/>
@@ -6679,6 +7047,7 @@
               <w:rPr>
                 <w:rFonts w:ascii="Calibri" w:cs="Calibri" w:eastAsia="Calibri" w:hAnsi="Calibri"/>
                 <w:b w:val="1"/>
+                <w:bCs w:val="1"/>
                 <w:color w:val="3b3838"/>
                 <w:sz w:val="22"/>
                 <w:szCs w:val="22"/>
@@ -6688,6 +7057,7 @@
               <w:rPr>
                 <w:rFonts w:ascii="Calibri" w:cs="Calibri" w:eastAsia="Calibri" w:hAnsi="Calibri"/>
                 <w:b w:val="1"/>
+                <w:bCs w:val="1"/>
                 <w:sz w:val="22"/>
                 <w:szCs w:val="22"/>
                 <w:rtl w:val="0"/>
@@ -6744,6 +7114,7 @@
               <w:rPr>
                 <w:rFonts w:ascii="Calibri" w:cs="Calibri" w:eastAsia="Calibri" w:hAnsi="Calibri"/>
                 <w:b w:val="1"/>
+                <w:bCs w:val="1"/>
                 <w:color w:val="3b3838"/>
                 <w:sz w:val="22"/>
                 <w:szCs w:val="22"/>
@@ -6753,6 +7124,7 @@
               <w:rPr>
                 <w:rFonts w:ascii="Calibri" w:cs="Calibri" w:eastAsia="Calibri" w:hAnsi="Calibri"/>
                 <w:b w:val="1"/>
+                <w:bCs w:val="1"/>
                 <w:sz w:val="22"/>
                 <w:szCs w:val="22"/>
                 <w:rtl w:val="0"/>
@@ -6776,6 +7148,7 @@
               <w:rPr>
                 <w:rFonts w:ascii="Calibri" w:cs="Calibri" w:eastAsia="Calibri" w:hAnsi="Calibri"/>
                 <w:b w:val="1"/>
+                <w:bCs w:val="1"/>
                 <w:color w:val="3b3838"/>
                 <w:sz w:val="22"/>
                 <w:szCs w:val="22"/>
@@ -6785,6 +7158,7 @@
               <w:rPr>
                 <w:rFonts w:ascii="Calibri" w:cs="Calibri" w:eastAsia="Calibri" w:hAnsi="Calibri"/>
                 <w:b w:val="1"/>
+                <w:bCs w:val="1"/>
                 <w:sz w:val="22"/>
                 <w:szCs w:val="22"/>
                 <w:rtl w:val="0"/>
@@ -6894,12 +7268,14 @@
               <w:rPr>
                 <w:rFonts w:ascii="Calibri" w:cs="Calibri" w:eastAsia="Calibri" w:hAnsi="Calibri"/>
                 <w:b w:val="1"/>
-              </w:rPr>
-            </w:pPr>
-            <w:r>
-              <w:rPr>
-                <w:rFonts w:ascii="Calibri" w:cs="Calibri" w:eastAsia="Calibri" w:hAnsi="Calibri"/>
-                <w:b w:val="1"/>
+                <w:bCs w:val="1"/>
+              </w:rPr>
+            </w:pPr>
+            <w:r>
+              <w:rPr>
+                <w:rFonts w:ascii="Calibri" w:cs="Calibri" w:eastAsia="Calibri" w:hAnsi="Calibri"/>
+                <w:b w:val="1"/>
+                <w:bCs w:val="1"/>
                 <w:rtl w:val="0"/>
               </w:rPr>
               <w:t xml:space="preserve">Indicador de Evaluación</w:t>
@@ -6918,12 +7294,14 @@
               <w:rPr>
                 <w:rFonts w:ascii="Calibri" w:cs="Calibri" w:eastAsia="Calibri" w:hAnsi="Calibri"/>
                 <w:b w:val="1"/>
-              </w:rPr>
-            </w:pPr>
-            <w:r>
-              <w:rPr>
-                <w:rFonts w:ascii="Calibri" w:cs="Calibri" w:eastAsia="Calibri" w:hAnsi="Calibri"/>
-                <w:b w:val="1"/>
+                <w:bCs w:val="1"/>
+              </w:rPr>
+            </w:pPr>
+            <w:r>
+              <w:rPr>
+                <w:rFonts w:ascii="Calibri" w:cs="Calibri" w:eastAsia="Calibri" w:hAnsi="Calibri"/>
+                <w:b w:val="1"/>
+                <w:bCs w:val="1"/>
                 <w:rtl w:val="0"/>
               </w:rPr>
               <w:t xml:space="preserve">Categorías de Respuesta</w:t>
@@ -6942,12 +7320,14 @@
               <w:rPr>
                 <w:rFonts w:ascii="Calibri" w:cs="Calibri" w:eastAsia="Calibri" w:hAnsi="Calibri"/>
                 <w:b w:val="1"/>
-              </w:rPr>
-            </w:pPr>
-            <w:r>
-              <w:rPr>
-                <w:rFonts w:ascii="Calibri" w:cs="Calibri" w:eastAsia="Calibri" w:hAnsi="Calibri"/>
-                <w:b w:val="1"/>
+                <w:bCs w:val="1"/>
+              </w:rPr>
+            </w:pPr>
+            <w:r>
+              <w:rPr>
+                <w:rFonts w:ascii="Calibri" w:cs="Calibri" w:eastAsia="Calibri" w:hAnsi="Calibri"/>
+                <w:b w:val="1"/>
+                <w:bCs w:val="1"/>
                 <w:rtl w:val="0"/>
               </w:rPr>
               <w:t xml:space="preserve">Ponderación del Indicador de Evaluación</w:t>
@@ -6987,6 +7367,7 @@
               <w:rPr>
                 <w:rFonts w:ascii="Calibri" w:cs="Calibri" w:eastAsia="Calibri" w:hAnsi="Calibri"/>
                 <w:b w:val="1"/>
+                <w:bCs w:val="1"/>
               </w:rPr>
             </w:pPr>
             <w:r>
@@ -7007,12 +7388,14 @@
               <w:rPr>
                 <w:rFonts w:ascii="Calibri" w:cs="Calibri" w:eastAsia="Calibri" w:hAnsi="Calibri"/>
                 <w:b w:val="1"/>
-              </w:rPr>
-            </w:pPr>
-            <w:r>
-              <w:rPr>
-                <w:rFonts w:ascii="Calibri" w:cs="Calibri" w:eastAsia="Calibri" w:hAnsi="Calibri"/>
-                <w:b w:val="1"/>
+                <w:bCs w:val="1"/>
+              </w:rPr>
+            </w:pPr>
+            <w:r>
+              <w:rPr>
+                <w:rFonts w:ascii="Calibri" w:cs="Calibri" w:eastAsia="Calibri" w:hAnsi="Calibri"/>
+                <w:b w:val="1"/>
+                <w:bCs w:val="1"/>
                 <w:sz w:val="22"/>
                 <w:szCs w:val="22"/>
                 <w:rtl w:val="0"/>
@@ -7023,6 +7406,7 @@
               <w:rPr>
                 <w:rFonts w:ascii="Calibri" w:cs="Calibri" w:eastAsia="Calibri" w:hAnsi="Calibri"/>
                 <w:b w:val="1"/>
+                <w:bCs w:val="1"/>
                 <w:rtl w:val="0"/>
               </w:rPr>
               <w:t xml:space="preserve">  (100%)</w:t>
@@ -7040,12 +7424,14 @@
               <w:rPr>
                 <w:rFonts w:ascii="Calibri" w:cs="Calibri" w:eastAsia="Calibri" w:hAnsi="Calibri"/>
                 <w:b w:val="1"/>
-              </w:rPr>
-            </w:pPr>
-            <w:r>
-              <w:rPr>
-                <w:rFonts w:ascii="Calibri" w:cs="Calibri" w:eastAsia="Calibri" w:hAnsi="Calibri"/>
-                <w:b w:val="1"/>
+                <w:bCs w:val="1"/>
+              </w:rPr>
+            </w:pPr>
+            <w:r>
+              <w:rPr>
+                <w:rFonts w:ascii="Calibri" w:cs="Calibri" w:eastAsia="Calibri" w:hAnsi="Calibri"/>
+                <w:b w:val="1"/>
+                <w:bCs w:val="1"/>
                 <w:sz w:val="22"/>
                 <w:szCs w:val="22"/>
                 <w:rtl w:val="0"/>
@@ -7056,6 +7442,7 @@
               <w:rPr>
                 <w:rFonts w:ascii="Calibri" w:cs="Calibri" w:eastAsia="Calibri" w:hAnsi="Calibri"/>
                 <w:b w:val="1"/>
+                <w:bCs w:val="1"/>
                 <w:rtl w:val="0"/>
               </w:rPr>
               <w:t xml:space="preserve">  (60%)</w:t>
@@ -7087,7 +7474,9 @@
               <w:rPr>
                 <w:rFonts w:ascii="Calibri" w:cs="Calibri" w:eastAsia="Calibri" w:hAnsi="Calibri"/>
                 <w:b w:val="1"/>
-                <w:i w:val="0"/>
+                <w:bCs w:val="1"/>
+                <w:i w:val="0"/>
+                <w:iCs w:val="0"/>
                 <w:smallCaps w:val="0"/>
                 <w:strike w:val="0"/>
                 <w:color w:val="000000"/>
@@ -7102,7 +7491,9 @@
               <w:rPr>
                 <w:rFonts w:ascii="Calibri" w:cs="Calibri" w:eastAsia="Calibri" w:hAnsi="Calibri"/>
                 <w:b w:val="1"/>
-                <w:i w:val="0"/>
+                <w:bCs w:val="1"/>
+                <w:i w:val="0"/>
+                <w:iCs w:val="0"/>
                 <w:smallCaps w:val="0"/>
                 <w:strike w:val="0"/>
                 <w:color w:val="000000"/>
@@ -7122,12 +7513,14 @@
               <w:rPr>
                 <w:rFonts w:ascii="Calibri" w:cs="Calibri" w:eastAsia="Calibri" w:hAnsi="Calibri"/>
                 <w:b w:val="1"/>
-              </w:rPr>
-            </w:pPr>
-            <w:r>
-              <w:rPr>
-                <w:rFonts w:ascii="Calibri" w:cs="Calibri" w:eastAsia="Calibri" w:hAnsi="Calibri"/>
-                <w:b w:val="1"/>
+                <w:bCs w:val="1"/>
+              </w:rPr>
+            </w:pPr>
+            <w:r>
+              <w:rPr>
+                <w:rFonts w:ascii="Calibri" w:cs="Calibri" w:eastAsia="Calibri" w:hAnsi="Calibri"/>
+                <w:b w:val="1"/>
+                <w:bCs w:val="1"/>
                 <w:rtl w:val="0"/>
               </w:rPr>
               <w:t xml:space="preserve">(30%)</w:t>
@@ -7145,12 +7538,14 @@
               <w:rPr>
                 <w:rFonts w:ascii="Calibri" w:cs="Calibri" w:eastAsia="Calibri" w:hAnsi="Calibri"/>
                 <w:b w:val="1"/>
-              </w:rPr>
-            </w:pPr>
-            <w:r>
-              <w:rPr>
-                <w:rFonts w:ascii="Calibri" w:cs="Calibri" w:eastAsia="Calibri" w:hAnsi="Calibri"/>
-                <w:b w:val="1"/>
+                <w:bCs w:val="1"/>
+              </w:rPr>
+            </w:pPr>
+            <w:r>
+              <w:rPr>
+                <w:rFonts w:ascii="Calibri" w:cs="Calibri" w:eastAsia="Calibri" w:hAnsi="Calibri"/>
+                <w:b w:val="1"/>
+                <w:bCs w:val="1"/>
                 <w:rtl w:val="0"/>
               </w:rPr>
               <w:t xml:space="preserve">No logrado</w:t>
@@ -7162,12 +7557,14 @@
               <w:rPr>
                 <w:rFonts w:ascii="Calibri" w:cs="Calibri" w:eastAsia="Calibri" w:hAnsi="Calibri"/>
                 <w:b w:val="1"/>
-              </w:rPr>
-            </w:pPr>
-            <w:r>
-              <w:rPr>
-                <w:rFonts w:ascii="Calibri" w:cs="Calibri" w:eastAsia="Calibri" w:hAnsi="Calibri"/>
-                <w:b w:val="1"/>
+                <w:bCs w:val="1"/>
+              </w:rPr>
+            </w:pPr>
+            <w:r>
+              <w:rPr>
+                <w:rFonts w:ascii="Calibri" w:cs="Calibri" w:eastAsia="Calibri" w:hAnsi="Calibri"/>
+                <w:b w:val="1"/>
+                <w:bCs w:val="1"/>
                 <w:rtl w:val="0"/>
               </w:rPr>
               <w:t xml:space="preserve">(0%)</w:t>
@@ -7200,6 +7597,7 @@
               <w:rPr>
                 <w:rFonts w:ascii="Calibri" w:cs="Calibri" w:eastAsia="Calibri" w:hAnsi="Calibri"/>
                 <w:b w:val="1"/>
+                <w:bCs w:val="1"/>
               </w:rPr>
             </w:pPr>
             <w:r>
@@ -7348,6 +7746,7 @@
               <w:rPr>
                 <w:rFonts w:ascii="Calibri" w:cs="Calibri" w:eastAsia="Calibri" w:hAnsi="Calibri"/>
                 <w:b w:val="1"/>
+                <w:bCs w:val="1"/>
                 <w:color w:val="3b3838"/>
               </w:rPr>
             </w:pPr>
@@ -7355,6 +7754,7 @@
               <w:rPr>
                 <w:rFonts w:ascii="Calibri" w:cs="Calibri" w:eastAsia="Calibri" w:hAnsi="Calibri"/>
                 <w:b w:val="1"/>
+                <w:bCs w:val="1"/>
                 <w:color w:val="3b3838"/>
                 <w:rtl w:val="0"/>
               </w:rPr>
@@ -7501,6 +7901,7 @@
               <w:rPr>
                 <w:rFonts w:ascii="Calibri" w:cs="Calibri" w:eastAsia="Calibri" w:hAnsi="Calibri"/>
                 <w:b w:val="1"/>
+                <w:bCs w:val="1"/>
                 <w:color w:val="3b3838"/>
               </w:rPr>
             </w:pPr>
@@ -7508,6 +7909,7 @@
               <w:rPr>
                 <w:rFonts w:ascii="Calibri" w:cs="Calibri" w:eastAsia="Calibri" w:hAnsi="Calibri"/>
                 <w:b w:val="1"/>
+                <w:bCs w:val="1"/>
                 <w:color w:val="3b3838"/>
                 <w:rtl w:val="0"/>
               </w:rPr>
@@ -7654,6 +8056,7 @@
               <w:rPr>
                 <w:rFonts w:ascii="Calibri" w:cs="Calibri" w:eastAsia="Calibri" w:hAnsi="Calibri"/>
                 <w:b w:val="1"/>
+                <w:bCs w:val="1"/>
                 <w:color w:val="3b3838"/>
               </w:rPr>
             </w:pPr>
@@ -7661,6 +8064,7 @@
               <w:rPr>
                 <w:rFonts w:ascii="Calibri" w:cs="Calibri" w:eastAsia="Calibri" w:hAnsi="Calibri"/>
                 <w:b w:val="1"/>
+                <w:bCs w:val="1"/>
                 <w:color w:val="3b3838"/>
                 <w:rtl w:val="0"/>
               </w:rPr>
@@ -7779,6 +8183,7 @@
               <w:rPr>
                 <w:rFonts w:ascii="Calibri" w:cs="Calibri" w:eastAsia="Calibri" w:hAnsi="Calibri"/>
                 <w:b w:val="1"/>
+                <w:bCs w:val="1"/>
                 <w:color w:val="3b3838"/>
               </w:rPr>
             </w:pPr>
@@ -7786,6 +8191,7 @@
               <w:rPr>
                 <w:rFonts w:ascii="Calibri" w:cs="Calibri" w:eastAsia="Calibri" w:hAnsi="Calibri"/>
                 <w:b w:val="1"/>
+                <w:bCs w:val="1"/>
                 <w:color w:val="3b3838"/>
                 <w:rtl w:val="0"/>
               </w:rPr>
@@ -7811,7 +8217,9 @@
               <w:rPr>
                 <w:rFonts w:ascii="Calibri" w:cs="Calibri" w:eastAsia="Calibri" w:hAnsi="Calibri"/>
                 <w:b w:val="0"/>
-                <w:i w:val="0"/>
+                <w:bCs w:val="0"/>
+                <w:i w:val="0"/>
+                <w:iCs w:val="0"/>
                 <w:smallCaps w:val="0"/>
                 <w:color w:val="000000"/>
                 <w:sz w:val="20"/>
@@ -7822,7 +8230,9 @@
               <w:rPr>
                 <w:rFonts w:ascii="Calibri" w:cs="Calibri" w:eastAsia="Calibri" w:hAnsi="Calibri"/>
                 <w:b w:val="0"/>
-                <w:i w:val="0"/>
+                <w:bCs w:val="0"/>
+                <w:i w:val="0"/>
+                <w:iCs w:val="0"/>
                 <w:smallCaps w:val="0"/>
                 <w:color w:val="000000"/>
                 <w:sz w:val="20"/>
@@ -7839,7 +8249,9 @@
               <w:rPr>
                 <w:rFonts w:ascii="Calibri" w:cs="Calibri" w:eastAsia="Calibri" w:hAnsi="Calibri"/>
                 <w:b w:val="0"/>
-                <w:i w:val="0"/>
+                <w:bCs w:val="0"/>
+                <w:i w:val="0"/>
+                <w:iCs w:val="0"/>
                 <w:smallCaps w:val="0"/>
                 <w:color w:val="000000"/>
                 <w:sz w:val="20"/>
@@ -7859,7 +8271,9 @@
               <w:rPr>
                 <w:rFonts w:ascii="Calibri" w:cs="Calibri" w:eastAsia="Calibri" w:hAnsi="Calibri"/>
                 <w:b w:val="0"/>
-                <w:i w:val="0"/>
+                <w:bCs w:val="0"/>
+                <w:i w:val="0"/>
+                <w:iCs w:val="0"/>
                 <w:smallCaps w:val="0"/>
                 <w:color w:val="000000"/>
                 <w:sz w:val="20"/>
@@ -7882,7 +8296,9 @@
               <w:rPr>
                 <w:rFonts w:ascii="Calibri" w:cs="Calibri" w:eastAsia="Calibri" w:hAnsi="Calibri"/>
                 <w:b w:val="0"/>
-                <w:i w:val="0"/>
+                <w:bCs w:val="0"/>
+                <w:i w:val="0"/>
+                <w:iCs w:val="0"/>
                 <w:smallCaps w:val="0"/>
                 <w:color w:val="000000"/>
                 <w:sz w:val="20"/>
@@ -7893,7 +8309,9 @@
               <w:rPr>
                 <w:rFonts w:ascii="Calibri" w:cs="Calibri" w:eastAsia="Calibri" w:hAnsi="Calibri"/>
                 <w:b w:val="0"/>
-                <w:i w:val="0"/>
+                <w:bCs w:val="0"/>
+                <w:i w:val="0"/>
+                <w:iCs w:val="0"/>
                 <w:smallCaps w:val="0"/>
                 <w:color w:val="000000"/>
                 <w:sz w:val="20"/>
@@ -7913,7 +8331,9 @@
               <w:rPr>
                 <w:rFonts w:ascii="Calibri" w:cs="Calibri" w:eastAsia="Calibri" w:hAnsi="Calibri"/>
                 <w:b w:val="0"/>
-                <w:i w:val="0"/>
+                <w:bCs w:val="0"/>
+                <w:i w:val="0"/>
+                <w:iCs w:val="0"/>
                 <w:smallCaps w:val="0"/>
                 <w:color w:val="000000"/>
                 <w:sz w:val="20"/>
@@ -7924,7 +8344,9 @@
               <w:rPr>
                 <w:rFonts w:ascii="Calibri" w:cs="Calibri" w:eastAsia="Calibri" w:hAnsi="Calibri"/>
                 <w:b w:val="0"/>
-                <w:i w:val="0"/>
+                <w:bCs w:val="0"/>
+                <w:i w:val="0"/>
+                <w:iCs w:val="0"/>
                 <w:smallCaps w:val="0"/>
                 <w:color w:val="000000"/>
                 <w:sz w:val="20"/>
@@ -7941,7 +8363,9 @@
               <w:rPr>
                 <w:rFonts w:ascii="Calibri" w:cs="Calibri" w:eastAsia="Calibri" w:hAnsi="Calibri"/>
                 <w:b w:val="0"/>
-                <w:i w:val="0"/>
+                <w:bCs w:val="0"/>
+                <w:i w:val="0"/>
+                <w:iCs w:val="0"/>
                 <w:smallCaps w:val="0"/>
                 <w:color w:val="000000"/>
                 <w:sz w:val="20"/>
@@ -7964,7 +8388,9 @@
               <w:rPr>
                 <w:rFonts w:ascii="Calibri" w:cs="Calibri" w:eastAsia="Calibri" w:hAnsi="Calibri"/>
                 <w:b w:val="0"/>
-                <w:i w:val="0"/>
+                <w:bCs w:val="0"/>
+                <w:i w:val="0"/>
+                <w:iCs w:val="0"/>
                 <w:smallCaps w:val="0"/>
                 <w:color w:val="000000"/>
                 <w:sz w:val="20"/>
@@ -7975,7 +8401,9 @@
               <w:rPr>
                 <w:rFonts w:ascii="Calibri" w:cs="Calibri" w:eastAsia="Calibri" w:hAnsi="Calibri"/>
                 <w:b w:val="0"/>
-                <w:i w:val="0"/>
+                <w:bCs w:val="0"/>
+                <w:i w:val="0"/>
+                <w:iCs w:val="0"/>
                 <w:smallCaps w:val="0"/>
                 <w:color w:val="000000"/>
                 <w:sz w:val="20"/>
@@ -7992,7 +8420,9 @@
               <w:rPr>
                 <w:rFonts w:ascii="Calibri" w:cs="Calibri" w:eastAsia="Calibri" w:hAnsi="Calibri"/>
                 <w:b w:val="0"/>
-                <w:i w:val="0"/>
+                <w:bCs w:val="0"/>
+                <w:i w:val="0"/>
+                <w:iCs w:val="0"/>
                 <w:smallCaps w:val="0"/>
                 <w:color w:val="000000"/>
                 <w:sz w:val="20"/>
@@ -8015,22 +8445,28 @@
               <w:rPr>
                 <w:rFonts w:ascii="Calibri" w:cs="Calibri" w:eastAsia="Calibri" w:hAnsi="Calibri"/>
                 <w:b w:val="0"/>
-                <w:i w:val="0"/>
+                <w:bCs w:val="0"/>
+                <w:i w:val="0"/>
+                <w:iCs w:val="0"/>
                 <w:smallCaps w:val="0"/>
                 <w:color w:val="000000"/>
                 <w:sz w:val="20"/>
                 <w:szCs w:val="20"/>
+                <w:highlight w:val="red"/>
               </w:rPr>
             </w:pPr>
             <w:r>
               <w:rPr>
                 <w:rFonts w:ascii="Calibri" w:cs="Calibri" w:eastAsia="Calibri" w:hAnsi="Calibri"/>
                 <w:b w:val="0"/>
-                <w:i w:val="0"/>
+                <w:bCs w:val="0"/>
+                <w:i w:val="0"/>
+                <w:iCs w:val="0"/>
                 <w:smallCaps w:val="0"/>
                 <w:color w:val="000000"/>
                 <w:sz w:val="20"/>
                 <w:szCs w:val="20"/>
+                <w:highlight w:val="red"/>
                 <w:rtl w:val="0"/>
               </w:rPr>
               <w:t xml:space="preserve">Redacta los apartados solicitados en inglés, pero no logra el desarrollo de las ideas solicitadas en un nivel intermedio alto.</w:t>
@@ -8047,6 +8483,7 @@
               <w:rPr>
                 <w:rFonts w:ascii="Calibri" w:cs="Calibri" w:eastAsia="Calibri" w:hAnsi="Calibri"/>
                 <w:b w:val="1"/>
+                <w:bCs w:val="1"/>
                 <w:color w:val="3b3838"/>
               </w:rPr>
             </w:pPr>
@@ -8054,6 +8491,7 @@
               <w:rPr>
                 <w:rFonts w:ascii="Calibri" w:cs="Calibri" w:eastAsia="Calibri" w:hAnsi="Calibri"/>
                 <w:b w:val="1"/>
+                <w:bCs w:val="1"/>
                 <w:color w:val="3b3838"/>
                 <w:rtl w:val="0"/>
               </w:rPr>
@@ -8079,6 +8517,7 @@
               <w:rPr>
                 <w:rFonts w:ascii="Calibri" w:cs="Calibri" w:eastAsia="Calibri" w:hAnsi="Calibri"/>
                 <w:b w:val="1"/>
+                <w:bCs w:val="1"/>
                 <w:color w:val="3b3838"/>
               </w:rPr>
             </w:pPr>
@@ -8086,6 +8525,7 @@
               <w:rPr>
                 <w:rFonts w:ascii="Calibri" w:cs="Calibri" w:eastAsia="Calibri" w:hAnsi="Calibri"/>
                 <w:b w:val="1"/>
+                <w:bCs w:val="1"/>
                 <w:rtl w:val="0"/>
               </w:rPr>
               <w:t xml:space="preserve">Total</w:t>
@@ -8107,6 +8547,7 @@
               <w:rPr>
                 <w:rFonts w:ascii="Calibri" w:cs="Calibri" w:eastAsia="Calibri" w:hAnsi="Calibri"/>
                 <w:b w:val="1"/>
+                <w:bCs w:val="1"/>
                 <w:color w:val="3b3838"/>
               </w:rPr>
             </w:pPr>
@@ -8114,6 +8555,7 @@
               <w:rPr>
                 <w:rFonts w:ascii="Calibri" w:cs="Calibri" w:eastAsia="Calibri" w:hAnsi="Calibri"/>
                 <w:b w:val="1"/>
+                <w:bCs w:val="1"/>
                 <w:rtl w:val="0"/>
               </w:rPr>
               <w:t xml:space="preserve">100%</w:t>
@@ -8180,7 +8622,9 @@
       <w:rPr>
         <w:rFonts w:ascii="Arial" w:cs="Arial" w:eastAsia="Arial" w:hAnsi="Arial"/>
         <w:b w:val="0"/>
+        <w:bCs w:val="0"/>
         <w:i w:val="0"/>
+        <w:iCs w:val="0"/>
         <w:smallCaps w:val="0"/>
         <w:strike w:val="0"/>
         <w:color w:val="000000"/>
@@ -8560,7 +9004,9 @@
       <w:rPr>
         <w:rFonts w:ascii="Arial" w:cs="Arial" w:eastAsia="Arial" w:hAnsi="Arial"/>
         <w:b w:val="1"/>
+        <w:bCs w:val="1"/>
         <w:i w:val="0"/>
+        <w:iCs w:val="0"/>
         <w:smallCaps w:val="0"/>
         <w:strike w:val="0"/>
         <w:color w:val="000000"/>
@@ -8856,7 +9302,9 @@
       <w:rPr>
         <w:rFonts w:ascii="Arial" w:cs="Arial" w:eastAsia="Arial" w:hAnsi="Arial"/>
         <w:b w:val="1"/>
+        <w:bCs w:val="1"/>
         <w:i w:val="0"/>
+        <w:iCs w:val="0"/>
         <w:color w:val="ffc000"/>
         <w:sz w:val="48"/>
         <w:szCs w:val="48"/>
@@ -9106,6 +9554,7 @@
     </w:pPr>
     <w:rPr>
       <w:b w:val="1"/>
+      <w:bCs w:val="1"/>
       <w:sz w:val="48"/>
       <w:szCs w:val="48"/>
     </w:rPr>
@@ -9122,6 +9571,7 @@
     </w:pPr>
     <w:rPr>
       <w:b w:val="1"/>
+      <w:bCs w:val="1"/>
       <w:sz w:val="36"/>
       <w:szCs w:val="36"/>
     </w:rPr>
@@ -9138,6 +9588,7 @@
     </w:pPr>
     <w:rPr>
       <w:b w:val="1"/>
+      <w:bCs w:val="1"/>
       <w:sz w:val="28"/>
       <w:szCs w:val="28"/>
     </w:rPr>
@@ -9154,6 +9605,7 @@
     </w:pPr>
     <w:rPr>
       <w:b w:val="1"/>
+      <w:bCs w:val="1"/>
       <w:sz w:val="24"/>
       <w:szCs w:val="24"/>
     </w:rPr>
@@ -9170,6 +9622,7 @@
     </w:pPr>
     <w:rPr>
       <w:b w:val="1"/>
+      <w:bCs w:val="1"/>
       <w:sz w:val="22"/>
       <w:szCs w:val="22"/>
     </w:rPr>
@@ -9186,6 +9639,7 @@
     </w:pPr>
     <w:rPr>
       <w:b w:val="1"/>
+      <w:bCs w:val="1"/>
       <w:sz w:val="20"/>
       <w:szCs w:val="20"/>
     </w:rPr>
@@ -9655,6 +10109,7 @@
     <w:rPr>
       <w:rFonts w:ascii="Georgia" w:cs="Georgia" w:eastAsia="Georgia" w:hAnsi="Georgia"/>
       <w:i w:val="1"/>
+      <w:iCs w:val="1"/>
       <w:color w:val="666666"/>
       <w:sz w:val="48"/>
       <w:szCs w:val="48"/>
@@ -10048,7 +10503,7 @@
 
 <file path=customXML/item1.xml><?xml version="1.0" encoding="utf-8"?>
 <go:gDocsCustomXmlDataStorage xmlns:go="http://customooxmlschemas.google.com/" xmlns:r="http://schemas.openxmlformats.org/officeDocument/2006/relationships" uri="GoogleDocsCustomDataVersion2">
-  <go:docsCustomData xmlns:go="http://customooxmlschemas.google.com/" roundtripDataSignature="AMtx7mhs+cbBlbaye54aNcxv5jMBpNKe4A==">CgMxLjAyDmgubXg2MjlkYjRhamJxOAByITFjU2RsZ24yZEExWnl4NjR5dWxGT1NER0FIaVNRbE9tMg==</go:docsCustomData>
+  <go:docsCustomData xmlns:go="http://customooxmlschemas.google.com/" roundtripDataSignature="AMtx7mhKnHvtDLXjxETX1QPUjPkEhuJY9g==">CgMxLjAyDmguZjgxMGc4OXJ0b253OAByITF2NmhzaUFmS3c4ZTFiZEthWlg1VHNwUTZHLVVaNVRCRQ==</go:docsCustomData>
 </go:gDocsCustomXmlDataStorage>
 </file>
 

</xml_diff>